<commit_message>
rebuild pages at 68f28de
</commit_message>
<xml_diff>
--- a/ashley.hindmarsh.cv.docx
+++ b/ashley.hindmarsh.cv.docx
@@ -153,43 +153,43 @@
         </w:numPr>
       </w:pPr>
       <w:r>
+        <w:t xml:space="preserve">20+ years of software development experience in small/medium/large commercial organisations, across multiple sectors.</w:t>
+      </w:r>
+    </w:p>
+    <w:p>
+      <w:pPr>
+        <w:pStyle w:val="Compact"/>
+        <w:numPr>
+          <w:numId w:val="1002"/>
+          <w:ilvl w:val="0"/>
+        </w:numPr>
+      </w:pPr>
+      <w:r>
+        <w:t xml:space="preserve">Previously Tech lead on key customer-facing systems for the BBC - the power behind iPlayer.</w:t>
+      </w:r>
+    </w:p>
+    <w:p>
+      <w:pPr>
+        <w:pStyle w:val="Compact"/>
+        <w:numPr>
+          <w:numId w:val="1002"/>
+          <w:ilvl w:val="0"/>
+        </w:numPr>
+      </w:pPr>
+      <w:r>
+        <w:t xml:space="preserve">Previously Principal Dev and Team lead on the award-winning BBC Video Factory portfolio - bringing over a million hours of content to all devices.</w:t>
+      </w:r>
+    </w:p>
+    <w:p>
+      <w:pPr>
+        <w:pStyle w:val="Compact"/>
+        <w:numPr>
+          <w:numId w:val="1002"/>
+          <w:ilvl w:val="0"/>
+        </w:numPr>
+      </w:pPr>
+      <w:r>
         <w:t xml:space="preserve">Recent, relevant experience in Agile and DevOps environments, continuous integration/delivery (CI/CD) to Cloud platforms.</w:t>
-      </w:r>
-    </w:p>
-    <w:p>
-      <w:pPr>
-        <w:pStyle w:val="Compact"/>
-        <w:numPr>
-          <w:numId w:val="1002"/>
-          <w:ilvl w:val="0"/>
-        </w:numPr>
-      </w:pPr>
-      <w:r>
-        <w:t xml:space="preserve">Tech lead on key customer-facing systems for the BBC - the power behind iPlayer.</w:t>
-      </w:r>
-    </w:p>
-    <w:p>
-      <w:pPr>
-        <w:pStyle w:val="Compact"/>
-        <w:numPr>
-          <w:numId w:val="1002"/>
-          <w:ilvl w:val="0"/>
-        </w:numPr>
-      </w:pPr>
-      <w:r>
-        <w:t xml:space="preserve">Team lead on the (award-winning) BBC Video Factory portfolio - bringing over a million hours of content to all devices.</w:t>
-      </w:r>
-    </w:p>
-    <w:p>
-      <w:pPr>
-        <w:pStyle w:val="Compact"/>
-        <w:numPr>
-          <w:numId w:val="1002"/>
-          <w:ilvl w:val="0"/>
-        </w:numPr>
-      </w:pPr>
-      <w:r>
-        <w:t xml:space="preserve">Distributed high-availability SOA/web services, and message-oriented backend systems.</w:t>
       </w:r>
     </w:p>
     <w:p>
@@ -221,10 +221,7 @@
         </w:numPr>
       </w:pPr>
       <w:r>
-        <w:rPr>
-          <w:i/>
-        </w:rPr>
-        <w:t xml:space="preserve">This is indicative of my experience but not exhaustive.</w:t>
+        <w:t xml:space="preserve">General: Object-oriented, with a functional mindset. Focus on using TDD/BDD to drive clean, maintainable code.</w:t>
       </w:r>
     </w:p>
     <w:p>
@@ -236,7 +233,7 @@
         </w:numPr>
       </w:pPr>
       <w:r>
-        <w:t xml:space="preserve">General: Object-oriented, with a functional mindset. Focus on using TDD/BDD to drive clean, maintainable code.</w:t>
+        <w:t xml:space="preserve">Java (5+ years): Oracle Certified Associate, Java SE 8 Programmer. Spring, Camel, Java8 features, concurrency/threading, JMS, TDD/BDD (JUnit, Mockito, Cucumber-JVM), Servlets, REST (JAX-RS/Jersey), Maven, JAXB, Jackson, Protobuf, Guava, Commons, DropWizard.</w:t>
       </w:r>
     </w:p>
     <w:p>
@@ -248,7 +245,7 @@
         </w:numPr>
       </w:pPr>
       <w:r>
-        <w:t xml:space="preserve">Java (5+ years): Oracle Certified Associate, Java SE 8 Programmer. Spring, Camel, Java8 features, concurrency/threading, JMS, TDD/BDD (JUnit, Mockito, Cucumber-JVM), Servlets, REST (JAX-RS/Jersey), Maven, JAXB, Jackson, Protobuf, Guava, Commons, Hibernate (limited), DropWizard.</w:t>
+        <w:t xml:space="preserve">Perl (10+ years): "Modern Perl" (Moose/Moo, Plack, Test::*), "the usual" - database apps, web services, data-processing (XML, JSON etc).</w:t>
       </w:r>
     </w:p>
     <w:p>
@@ -260,7 +257,7 @@
         </w:numPr>
       </w:pPr>
       <w:r>
-        <w:t xml:space="preserve">Perl (10+ years): "Modern Perl" (Moose/Moo, Plack etc), DBIx::Class, Carton, XML, Mason, mod_perl</w:t>
+        <w:t xml:space="preserve">Ruby (2 years for BDD only): Cucumber, XML, rvm/rbenv, gem development, bundler.</w:t>
       </w:r>
     </w:p>
     <w:p>
@@ -272,7 +269,7 @@
         </w:numPr>
       </w:pPr>
       <w:r>
-        <w:t xml:space="preserve">Ruby (2 years for BDD): REST, XML, Sinatra, rvm/rbenv, gem development, bundler</w:t>
+        <w:t xml:space="preserve">Javascript (occasional): Exposure to node.js, JQuery.</w:t>
       </w:r>
     </w:p>
     <w:p>
@@ -284,7 +281,7 @@
         </w:numPr>
       </w:pPr>
       <w:r>
-        <w:t xml:space="preserve">Javascript (occasional): Exposure to node.js, JQuery.</w:t>
+        <w:t xml:space="preserve">BDD: Ruby/Java, Cucumber, some Jasmine/Selenium.</w:t>
       </w:r>
     </w:p>
     <w:p>
@@ -296,7 +293,7 @@
         </w:numPr>
       </w:pPr>
       <w:r>
-        <w:t xml:space="preserve">BDD: Ruby/Java, Cucumber, some Jasmine/Selenium.</w:t>
+        <w:t xml:space="preserve">Frontend: HTML, CSS, Javascript (JQuery), Bootstrap.</w:t>
       </w:r>
     </w:p>
     <w:p>
@@ -308,7 +305,7 @@
         </w:numPr>
       </w:pPr>
       <w:r>
-        <w:t xml:space="preserve">Frontend: HTML, CSS, Javascript (JQuery), Bootstrap.</w:t>
+        <w:t xml:space="preserve">Also commercial experience with: python, C/C++, GNU toolset (bash etc), openSSL, XML toolchain (XSLT, XQuery, etc), virtualization.</w:t>
       </w:r>
     </w:p>
     <w:p>
@@ -320,19 +317,7 @@
         </w:numPr>
       </w:pPr>
       <w:r>
-        <w:t xml:space="preserve">Also commercial experience with: python, C/C++, GNU toolset (bash etc), openSSL, XML toolchain (XSLT, XQuery, etc), virtualization.</w:t>
-      </w:r>
-    </w:p>
-    <w:p>
-      <w:pPr>
-        <w:pStyle w:val="Compact"/>
-        <w:numPr>
-          <w:numId w:val="1003"/>
-          <w:ilvl w:val="0"/>
-        </w:numPr>
-      </w:pPr>
-      <w:r>
-        <w:t xml:space="preserve">Personal interests: education; brief dalliances with Scala, node.js.</w:t>
+        <w:t xml:space="preserve">Personal interests: education; running coding dojos; dalliances with Scala, node.js.</w:t>
       </w:r>
     </w:p>
     <w:p>
@@ -354,7 +339,7 @@
         </w:numPr>
       </w:pPr>
       <w:r>
-        <w:t xml:space="preserve">Relational databases (mainly mySQL, also Oracle, Postgres); applications, schema design, optimisation</w:t>
+        <w:t xml:space="preserve">Relational databases (mainly mySQL, exposure to Postgres); applications, schema design, query design and optimisation</w:t>
       </w:r>
     </w:p>
     <w:p>
@@ -804,7 +789,7 @@
         </w:numPr>
       </w:pPr>
       <w:r>
-        <w:t xml:space="preserve">Design and delivery of first iteration of "Workflow Engine" a business-critical publishing workflow for iPlayer content. Tech: Perl (Mason), Apache/mod_perl, HTTP, mySQL, DBIx::Class.</w:t>
+        <w:t xml:space="preserve">Ongoing maintenance on existing related middleware and customer-facing services for BBC media delivery. Included major database migration (2012-2014); focus on data integrity, risk management and migration planning.</w:t>
       </w:r>
     </w:p>
     <w:p>
@@ -817,18 +802,6 @@
       </w:pPr>
       <w:r>
         <w:t xml:space="preserve">Led the delivery of the playback mechanism for iPlayer 3G/iOS product (Dec 2011).</w:t>
-      </w:r>
-    </w:p>
-    <w:p>
-      <w:pPr>
-        <w:pStyle w:val="Compact"/>
-        <w:numPr>
-          <w:numId w:val="1010"/>
-          <w:ilvl w:val="0"/>
-        </w:numPr>
-      </w:pPr>
-      <w:r>
-        <w:t xml:space="preserve">Tech lead on major database migration; focus on data integrity, risk management and migration planning.</w:t>
       </w:r>
     </w:p>
     <w:p>
@@ -1024,7 +997,7 @@
     </w:lvl>
   </w:abstractNum>
   <w:abstractNum w:abstractNumId="990">
-    <w:nsid w:val="57924b2b"/>
+    <w:nsid w:val="daf20400"/>
     <w:multiLevelType w:val="multilevel"/>
     <w:lvl w:ilvl="0">
       <w:numFmt w:val="bullet"/>
@@ -1105,7 +1078,7 @@
     </w:lvl>
   </w:abstractNum>
   <w:abstractNum w:abstractNumId="991">
-    <w:nsid w:val="e518f0bf"/>
+    <w:nsid w:val="1b9cb294"/>
     <w:multiLevelType w:val="multilevel"/>
     <w:lvl w:ilvl="0">
       <w:numFmt w:val="bullet"/>

</xml_diff>

<commit_message>
rebuild pages at 9751aa6
</commit_message>
<xml_diff>
--- a/ashley.hindmarsh.cv.docx
+++ b/ashley.hindmarsh.cv.docx
@@ -6,10 +6,10 @@
       <w:pPr>
         <w:pStyle w:val="Heading1"/>
       </w:pPr>
-      <w:bookmarkStart w:id="21" w:name="ashley-hindmarsh---curriculum-vitae---october-2016"/>
+      <w:bookmarkStart w:id="21" w:name="ashley-hindmarsh---curriculum-vitae---june-2017"/>
       <w:bookmarkEnd w:id="21"/>
       <w:r>
-        <w:t xml:space="preserve">Ashley Hindmarsh - Curriculum Vitae - October 2016</w:t>
+        <w:t xml:space="preserve">Ashley Hindmarsh - Curriculum Vitae - June 2017</w:t>
       </w:r>
     </w:p>
     <w:p>
@@ -497,20 +497,70 @@
         <w:rPr>
           <w:b/>
         </w:rPr>
+        <w:t xml:space="preserve">Senior Software Engineer</w:t>
+      </w:r>
+      <w:r>
+        <w:t xml:space="preserve"> </w:t>
+      </w:r>
+      <w:r>
+        <w:t xml:space="preserve">on-site at Mendeley/Elsevier (London / Jan 2017-present)</w:t>
+      </w:r>
+    </w:p>
+    <w:p>
+      <w:pPr>
+        <w:pStyle w:val="Compact"/>
+        <w:numPr>
+          <w:numId w:val="1006"/>
+          <w:ilvl w:val="0"/>
+        </w:numPr>
+      </w:pPr>
+      <w:r>
+        <w:t xml:space="preserve">Part of a cross-functional team supporting Acquisition and Onboarding services for Mendeley, through a major technology refresh.</w:t>
+      </w:r>
+    </w:p>
+    <w:p>
+      <w:pPr>
+        <w:pStyle w:val="Compact"/>
+        <w:numPr>
+          <w:numId w:val="1006"/>
+          <w:ilvl w:val="0"/>
+        </w:numPr>
+      </w:pPr>
+      <w:r>
+        <w:t xml:space="preserve">Working mostly with back-end Java 8 development, in a microservice architecture with continuous deployment. Also with Dropwizard, Kibana, Redis, TDD, BDD.</w:t>
+      </w:r>
+    </w:p>
+    <w:p>
+      <w:pPr>
+        <w:pStyle w:val="Compact"/>
+        <w:numPr>
+          <w:numId w:val="1006"/>
+          <w:ilvl w:val="0"/>
+        </w:numPr>
+      </w:pPr>
+      <w:r>
+        <w:t xml:space="preserve">Acquired in-depth expertise in OAuth2 &amp; OpenID Connect. Also gained minor experience with Node.js and was able to use my experience with Cucumber (Ruby).</w:t>
+      </w:r>
+    </w:p>
+    <w:p>
+      <w:r>
+        <w:rPr>
+          <w:b/>
+        </w:rPr>
         <w:t xml:space="preserve">Senior Software Engineer (SEO)</w:t>
       </w:r>
       <w:r>
         <w:t xml:space="preserve"> </w:t>
       </w:r>
       <w:r>
-        <w:t xml:space="preserve">on-site at Zoopla (Southwark / Nov 2015-present)</w:t>
-      </w:r>
-    </w:p>
-    <w:p>
-      <w:pPr>
-        <w:pStyle w:val="Compact"/>
-        <w:numPr>
-          <w:numId w:val="1006"/>
+        <w:t xml:space="preserve">on-site at Zoopla (Southwark / Nov 2015-Dec 2016)</w:t>
+      </w:r>
+    </w:p>
+    <w:p>
+      <w:pPr>
+        <w:pStyle w:val="Compact"/>
+        <w:numPr>
+          <w:numId w:val="1007"/>
           <w:ilvl w:val="0"/>
         </w:numPr>
       </w:pPr>
@@ -522,7 +572,7 @@
       <w:pPr>
         <w:pStyle w:val="Compact"/>
         <w:numPr>
-          <w:numId w:val="1006"/>
+          <w:numId w:val="1007"/>
           <w:ilvl w:val="0"/>
         </w:numPr>
       </w:pPr>
@@ -534,7 +584,7 @@
       <w:pPr>
         <w:pStyle w:val="Compact"/>
         <w:numPr>
-          <w:numId w:val="1006"/>
+          <w:numId w:val="1007"/>
           <w:ilvl w:val="0"/>
         </w:numPr>
       </w:pPr>
@@ -560,7 +610,7 @@
       <w:pPr>
         <w:pStyle w:val="Compact"/>
         <w:numPr>
-          <w:numId w:val="1007"/>
+          <w:numId w:val="1008"/>
           <w:ilvl w:val="0"/>
         </w:numPr>
       </w:pPr>
@@ -572,7 +622,7 @@
       <w:pPr>
         <w:pStyle w:val="Compact"/>
         <w:numPr>
-          <w:numId w:val="1007"/>
+          <w:numId w:val="1008"/>
           <w:ilvl w:val="0"/>
         </w:numPr>
       </w:pPr>
@@ -584,7 +634,7 @@
       <w:pPr>
         <w:pStyle w:val="Compact"/>
         <w:numPr>
-          <w:numId w:val="1007"/>
+          <w:numId w:val="1008"/>
           <w:ilvl w:val="0"/>
         </w:numPr>
       </w:pPr>
@@ -614,7 +664,7 @@
       <w:pPr>
         <w:pStyle w:val="Compact"/>
         <w:numPr>
-          <w:numId w:val="1008"/>
+          <w:numId w:val="1009"/>
           <w:ilvl w:val="0"/>
         </w:numPr>
       </w:pPr>
@@ -626,7 +676,7 @@
       <w:pPr>
         <w:pStyle w:val="Compact"/>
         <w:numPr>
-          <w:numId w:val="1008"/>
+          <w:numId w:val="1009"/>
           <w:ilvl w:val="0"/>
         </w:numPr>
       </w:pPr>
@@ -652,7 +702,7 @@
       <w:pPr>
         <w:pStyle w:val="Compact"/>
         <w:numPr>
-          <w:numId w:val="1008"/>
+          <w:numId w:val="1009"/>
           <w:ilvl w:val="0"/>
         </w:numPr>
       </w:pPr>
@@ -664,7 +714,7 @@
       <w:pPr>
         <w:pStyle w:val="Compact"/>
         <w:numPr>
-          <w:numId w:val="1008"/>
+          <w:numId w:val="1009"/>
           <w:ilvl w:val="0"/>
         </w:numPr>
       </w:pPr>
@@ -676,7 +726,7 @@
       <w:pPr>
         <w:pStyle w:val="Compact"/>
         <w:numPr>
-          <w:numId w:val="1008"/>
+          <w:numId w:val="1009"/>
           <w:ilvl w:val="0"/>
         </w:numPr>
       </w:pPr>
@@ -706,7 +756,7 @@
       <w:pPr>
         <w:pStyle w:val="Compact"/>
         <w:numPr>
-          <w:numId w:val="1009"/>
+          <w:numId w:val="1010"/>
           <w:ilvl w:val="0"/>
         </w:numPr>
       </w:pPr>
@@ -718,7 +768,7 @@
       <w:pPr>
         <w:pStyle w:val="Compact"/>
         <w:numPr>
-          <w:numId w:val="1009"/>
+          <w:numId w:val="1010"/>
           <w:ilvl w:val="0"/>
         </w:numPr>
       </w:pPr>
@@ -730,7 +780,7 @@
       <w:pPr>
         <w:pStyle w:val="Compact"/>
         <w:numPr>
-          <w:numId w:val="1009"/>
+          <w:numId w:val="1010"/>
           <w:ilvl w:val="0"/>
         </w:numPr>
       </w:pPr>
@@ -742,7 +792,7 @@
       <w:pPr>
         <w:pStyle w:val="Compact"/>
         <w:numPr>
-          <w:numId w:val="1009"/>
+          <w:numId w:val="1010"/>
           <w:ilvl w:val="0"/>
         </w:numPr>
       </w:pPr>
@@ -772,7 +822,7 @@
       <w:pPr>
         <w:pStyle w:val="Compact"/>
         <w:numPr>
-          <w:numId w:val="1010"/>
+          <w:numId w:val="1011"/>
           <w:ilvl w:val="0"/>
         </w:numPr>
       </w:pPr>
@@ -784,7 +834,7 @@
       <w:pPr>
         <w:pStyle w:val="Compact"/>
         <w:numPr>
-          <w:numId w:val="1010"/>
+          <w:numId w:val="1011"/>
           <w:ilvl w:val="0"/>
         </w:numPr>
       </w:pPr>
@@ -796,7 +846,7 @@
       <w:pPr>
         <w:pStyle w:val="Compact"/>
         <w:numPr>
-          <w:numId w:val="1010"/>
+          <w:numId w:val="1011"/>
           <w:ilvl w:val="0"/>
         </w:numPr>
       </w:pPr>
@@ -818,7 +868,7 @@
       <w:pPr>
         <w:pStyle w:val="Compact"/>
         <w:numPr>
-          <w:numId w:val="1011"/>
+          <w:numId w:val="1012"/>
           <w:ilvl w:val="0"/>
         </w:numPr>
       </w:pPr>
@@ -840,7 +890,7 @@
       <w:pPr>
         <w:pStyle w:val="Compact"/>
         <w:numPr>
-          <w:numId w:val="1012"/>
+          <w:numId w:val="1013"/>
           <w:ilvl w:val="0"/>
         </w:numPr>
       </w:pPr>
@@ -852,7 +902,7 @@
       <w:pPr>
         <w:pStyle w:val="Compact"/>
         <w:numPr>
-          <w:numId w:val="1012"/>
+          <w:numId w:val="1013"/>
           <w:ilvl w:val="0"/>
         </w:numPr>
       </w:pPr>
@@ -874,7 +924,7 @@
       <w:pPr>
         <w:pStyle w:val="Compact"/>
         <w:numPr>
-          <w:numId w:val="1013"/>
+          <w:numId w:val="1014"/>
           <w:ilvl w:val="0"/>
         </w:numPr>
       </w:pPr>
@@ -896,7 +946,7 @@
       <w:pPr>
         <w:pStyle w:val="Compact"/>
         <w:numPr>
-          <w:numId w:val="1014"/>
+          <w:numId w:val="1015"/>
           <w:ilvl w:val="0"/>
         </w:numPr>
       </w:pPr>
@@ -997,7 +1047,7 @@
     </w:lvl>
   </w:abstractNum>
   <w:abstractNum w:abstractNumId="990">
-    <w:nsid w:val="daf20400"/>
+    <w:nsid w:val="572cb469"/>
     <w:multiLevelType w:val="multilevel"/>
     <w:lvl w:ilvl="0">
       <w:numFmt w:val="bullet"/>
@@ -1078,7 +1128,7 @@
     </w:lvl>
   </w:abstractNum>
   <w:abstractNum w:abstractNumId="991">
-    <w:nsid w:val="1b9cb294"/>
+    <w:nsid w:val="340fec3c"/>
     <w:multiLevelType w:val="multilevel"/>
     <w:lvl w:ilvl="0">
       <w:numFmt w:val="bullet"/>
@@ -1204,6 +1254,9 @@
     <w:abstractNumId w:val="991"/>
   </w:num>
   <w:num w:numId="1014">
+    <w:abstractNumId w:val="991"/>
+  </w:num>
+  <w:num w:numId="1015">
     <w:abstractNumId w:val="991"/>
   </w:num>
 </w:numbering>

</xml_diff>

<commit_message>
rebuild pages at ef7a077
</commit_message>
<xml_diff>
--- a/ashley.hindmarsh.cv.docx
+++ b/ashley.hindmarsh.cv.docx
@@ -6,10 +6,10 @@
       <w:pPr>
         <w:pStyle w:val="Heading1"/>
       </w:pPr>
-      <w:bookmarkStart w:id="21" w:name="ashley-hindmarsh---curriculum-vitae---june-2017"/>
+      <w:bookmarkStart w:id="21" w:name="ashley-hindmarsh---curriculum-vitae---nov-2017"/>
       <w:bookmarkEnd w:id="21"/>
       <w:r>
-        <w:t xml:space="preserve">Ashley Hindmarsh - Curriculum Vitae - June 2017</w:t>
+        <w:t xml:space="preserve">Ashley Hindmarsh - Curriculum Vitae - Nov 2017</w:t>
       </w:r>
     </w:p>
     <w:p>
@@ -153,7 +153,7 @@
         </w:numPr>
       </w:pPr>
       <w:r>
-        <w:t xml:space="preserve">20+ years of software development experience in small/medium/large commercial organisations, across multiple sectors.</w:t>
+        <w:t xml:space="preserve">Software development experience in small/medium/large commercial organisations, across multiple sectors.</w:t>
       </w:r>
     </w:p>
     <w:p>
@@ -233,7 +233,7 @@
         </w:numPr>
       </w:pPr>
       <w:r>
-        <w:t xml:space="preserve">Java (5+ years): Oracle Certified Associate, Java SE 8 Programmer. Spring, Camel, Java8 features, concurrency/threading, JMS, TDD/BDD (JUnit, Mockito, Cucumber-JVM), Servlets, REST (JAX-RS/Jersey), Maven, JAXB, Jackson, Protobuf, Guava, Commons, DropWizard.</w:t>
+        <w:t xml:space="preserve">Java (5+ years): Oracle Certified Associate, Java SE 8 Programmer. Spring, Apache Camel, Java8, Reactive/RxJava, JMS, TDD/BDD (JUnit, Mockito, Cucumber-JVM), Servlets, REST (JAX-RS/Jersey), Maven, JAXB, Jackson, Protobuf, Guava, Commons, DropWizard.</w:t>
       </w:r>
     </w:p>
     <w:p>
@@ -306,18 +306,6 @@
       </w:pPr>
       <w:r>
         <w:t xml:space="preserve">Also commercial experience with: python, C/C++, GNU toolset (bash etc), openSSL, XML toolchain (XSLT, XQuery, etc), virtualization.</w:t>
-      </w:r>
-    </w:p>
-    <w:p>
-      <w:pPr>
-        <w:pStyle w:val="Compact"/>
-        <w:numPr>
-          <w:numId w:val="1003"/>
-          <w:ilvl w:val="0"/>
-        </w:numPr>
-      </w:pPr>
-      <w:r>
-        <w:t xml:space="preserve">Personal interests: education; running coding dojos; dalliances with Scala, node.js.</w:t>
       </w:r>
     </w:p>
     <w:p>
@@ -351,7 +339,7 @@
         </w:numPr>
       </w:pPr>
       <w:r>
-        <w:t xml:space="preserve">"NoSQL" databases (e.g. DynamoDB, Cassandra)</w:t>
+        <w:t xml:space="preserve">"NoSQL" databases and key/value stores (e.g. DynamoDB, Cassandra, Redis, Memcached)</w:t>
       </w:r>
     </w:p>
     <w:p>
@@ -515,7 +503,7 @@
         </w:numPr>
       </w:pPr>
       <w:r>
-        <w:t xml:space="preserve">Part of a cross-functional team supporting Acquisition and Onboarding services for Mendeley, through a major technology refresh.</w:t>
+        <w:t xml:space="preserve">Part of multiple cross-functional teams for Mendeley, through a major technology refresh. ** Acquisition and Onboarding: Migrating local Oauth2 sign-in to federated OpenID Connect solution. High-volume, mission-critical services. ** Building new services for flagship 'Reference Manager 2' product. Mix of client-facing and message-processing.</w:t>
       </w:r>
     </w:p>
     <w:p>
@@ -527,7 +515,7 @@
         </w:numPr>
       </w:pPr>
       <w:r>
-        <w:t xml:space="preserve">Working mostly with back-end Java 8 development, in a microservice architecture with continuous deployment. Also with Dropwizard, Kibana, Redis, TDD, BDD.</w:t>
+        <w:t xml:space="preserve">Working mostly with back-end Java 8 development, in a microservice architecture with continuous deployment.</w:t>
       </w:r>
     </w:p>
     <w:p>
@@ -539,7 +527,7 @@
         </w:numPr>
       </w:pPr>
       <w:r>
-        <w:t xml:space="preserve">Acquired in-depth expertise in OAuth2 &amp; OpenID Connect. Also gained minor experience with Node.js and was able to use my experience with Cucumber (Ruby).</w:t>
+        <w:t xml:space="preserve">Technologies used/learned: Java 8, Dropwizard, Kibana, Redis, TDD, BDD, Oauth2, OpenID Connect, RxJava, Docker/ECS, Terraform, AWS.</w:t>
       </w:r>
     </w:p>
     <w:p>
@@ -1047,7 +1035,7 @@
     </w:lvl>
   </w:abstractNum>
   <w:abstractNum w:abstractNumId="990">
-    <w:nsid w:val="572cb469"/>
+    <w:nsid w:val="2f9e2fc7"/>
     <w:multiLevelType w:val="multilevel"/>
     <w:lvl w:ilvl="0">
       <w:numFmt w:val="bullet"/>
@@ -1128,7 +1116,7 @@
     </w:lvl>
   </w:abstractNum>
   <w:abstractNum w:abstractNumId="991">
-    <w:nsid w:val="340fec3c"/>
+    <w:nsid w:val="94f2fea7"/>
     <w:multiLevelType w:val="multilevel"/>
     <w:lvl w:ilvl="0">
       <w:numFmt w:val="bullet"/>

</xml_diff>

<commit_message>
rebuild pages at 0e6ca11
</commit_message>
<xml_diff>
--- a/ashley.hindmarsh.cv.docx
+++ b/ashley.hindmarsh.cv.docx
@@ -6,10 +6,10 @@
       <w:pPr>
         <w:pStyle w:val="Heading1"/>
       </w:pPr>
-      <w:bookmarkStart w:id="21" w:name="ashley-hindmarsh---curriculum-vitae---nov-2017"/>
+      <w:bookmarkStart w:id="21" w:name="ashley-hindmarsh---curriculum-vitae---august-2018"/>
       <w:bookmarkEnd w:id="21"/>
       <w:r>
-        <w:t xml:space="preserve">Ashley Hindmarsh - Curriculum Vitae - Nov 2017</w:t>
+        <w:t xml:space="preserve">Ashley Hindmarsh - Curriculum Vitae - August 2018</w:t>
       </w:r>
     </w:p>
     <w:p>
@@ -67,7 +67,7 @@
         </w:numPr>
       </w:pPr>
       <w:r>
-        <w:t xml:space="preserve">Locations considered: London / Sussex / M23 / remote</w:t>
+        <w:t xml:space="preserve">Locations considered: London / Sussex / remote</w:t>
       </w:r>
     </w:p>
     <w:p>
@@ -245,7 +245,7 @@
         </w:numPr>
       </w:pPr>
       <w:r>
-        <w:t xml:space="preserve">Perl (10+ years): "Modern Perl" (Moose/Moo, Plack, Test::*), "the usual" - database apps, web services, data-processing (XML, JSON etc).</w:t>
+        <w:t xml:space="preserve">Perl (10+ years): "Modern Perl" OO (Moose/Moo, Plack) - database apps, web services, data-processing (XML, JSON etc).</w:t>
       </w:r>
     </w:p>
     <w:p>
@@ -293,7 +293,7 @@
         </w:numPr>
       </w:pPr>
       <w:r>
-        <w:t xml:space="preserve">Frontend: HTML, CSS, Javascript (JQuery), Bootstrap.</w:t>
+        <w:t xml:space="preserve">Frontend (limited): HTML, CSS, Javascript (JQuery), Bootstrap.</w:t>
       </w:r>
     </w:p>
     <w:p>
@@ -305,7 +305,7 @@
         </w:numPr>
       </w:pPr>
       <w:r>
-        <w:t xml:space="preserve">Also commercial experience with: python, C/C++, GNU toolset (bash etc), openSSL, XML toolchain (XSLT, XQuery, etc), virtualization.</w:t>
+        <w:t xml:space="preserve">Also commercial experience with: Python, C/C++, GNU toolset (bash etc), OpenSSL, XML toolchain (XSLT, XQuery, etc), virtualization.</w:t>
       </w:r>
     </w:p>
     <w:p>
@@ -485,13 +485,13 @@
         <w:rPr>
           <w:b/>
         </w:rPr>
-        <w:t xml:space="preserve">Senior Software Engineer</w:t>
+        <w:t xml:space="preserve">Java Software Engineer</w:t>
       </w:r>
       <w:r>
         <w:t xml:space="preserve"> </w:t>
       </w:r>
       <w:r>
-        <w:t xml:space="preserve">on-site at Mendeley/Elsevier (London / Jan 2017-present)</w:t>
+        <w:t xml:space="preserve">on-site at Mendeley/Elsevier (London / Jan 2017-July 2018)</w:t>
       </w:r>
     </w:p>
     <w:p>
@@ -503,7 +503,7 @@
         </w:numPr>
       </w:pPr>
       <w:r>
-        <w:t xml:space="preserve">Part of multiple cross-functional teams for Mendeley, through a major technology refresh. ** Acquisition and Onboarding: Migrating local Oauth2 sign-in to federated OpenID Connect solution. High-volume, mission-critical services. ** Building new services for flagship 'Reference Manager 2' product. Mix of client-facing and message-processing.</w:t>
+        <w:t xml:space="preserve">Part of multiple cross-functional teams for Mendeley, through a major technology refresh. ** Acquisition and Onboarding: Migrating local Oauth2 sign-in to federated OpenID Connect solution. High-volume, mission-critical services. ** Building new services for flagship 'Reference Manager 2' product - mix of client-facing and message-processing.</w:t>
       </w:r>
     </w:p>
     <w:p>
@@ -527,7 +527,7 @@
         </w:numPr>
       </w:pPr>
       <w:r>
-        <w:t xml:space="preserve">Technologies used/learned: Java 8, Dropwizard, Kibana, Redis, TDD, BDD, Oauth2, OpenID Connect, RxJava, Docker/ECS, Terraform, AWS.</w:t>
+        <w:t xml:space="preserve">Technologies used/learned: Java 8, Dropwizard, Kibana, Redis, TDD, BDD, Oauth2, OpenID Connect, RxJava, Docker/ECS, Terraform, AWS, Payments (Adyen).</w:t>
       </w:r>
     </w:p>
     <w:p>
@@ -535,7 +535,7 @@
         <w:rPr>
           <w:b/>
         </w:rPr>
-        <w:t xml:space="preserve">Senior Software Engineer (SEO)</w:t>
+        <w:t xml:space="preserve">Perl Software Engineer (SEO)</w:t>
       </w:r>
       <w:r>
         <w:t xml:space="preserve"> </w:t>
@@ -585,7 +585,7 @@
         <w:rPr>
           <w:b/>
         </w:rPr>
-        <w:t xml:space="preserve">Senior Software Engineer</w:t>
+        <w:t xml:space="preserve">Java Software Engineer</w:t>
       </w:r>
       <w:r>
         <w:t xml:space="preserve"> </w:t>
@@ -1035,7 +1035,7 @@
     </w:lvl>
   </w:abstractNum>
   <w:abstractNum w:abstractNumId="990">
-    <w:nsid w:val="2f9e2fc7"/>
+    <w:nsid w:val="f246a824"/>
     <w:multiLevelType w:val="multilevel"/>
     <w:lvl w:ilvl="0">
       <w:numFmt w:val="bullet"/>
@@ -1116,7 +1116,7 @@
     </w:lvl>
   </w:abstractNum>
   <w:abstractNum w:abstractNumId="991">
-    <w:nsid w:val="94f2fea7"/>
+    <w:nsid w:val="b4f9be80"/>
     <w:multiLevelType w:val="multilevel"/>
     <w:lvl w:ilvl="0">
       <w:numFmt w:val="bullet"/>

</xml_diff>

<commit_message>
rebuild pages at 26c576d
</commit_message>
<xml_diff>
--- a/ashley.hindmarsh.cv.docx
+++ b/ashley.hindmarsh.cv.docx
@@ -233,7 +233,7 @@
         </w:numPr>
       </w:pPr>
       <w:r>
-        <w:t xml:space="preserve">Java (5+ years): Oracle Certified Associate, Java SE 8 Programmer. Spring, Apache Camel, Java8, Reactive/RxJava, JMS, TDD/BDD (JUnit, Mockito, Cucumber-JVM), Servlets, REST (JAX-RS/Jersey), Maven, JAXB, Jackson, Protobuf, Guava, Commons, DropWizard.</w:t>
+        <w:t xml:space="preserve">Java (5+ years): Oracle Certified Associate, Java SE 8 Programmer. Spring, Apache Camel, Java8, Reactive/RxJava, JMS, TDD/BDD (JUnit, Mockito, Cucumber-JVM), Servlets, REST (JAX-RS/Jersey), Maven, JAXB, Jackson, Protobuf, Guava, Commons, Spring Boot, DropWizard.</w:t>
       </w:r>
     </w:p>
     <w:p>
@@ -503,7 +503,7 @@
         </w:numPr>
       </w:pPr>
       <w:r>
-        <w:t xml:space="preserve">Part of multiple cross-functional teams for Mendeley, through a major technology refresh. ** Acquisition and Onboarding: Migrating local Oauth2 sign-in to federated OpenID Connect solution. High-volume, mission-critical services. ** Building new services for flagship 'Reference Manager 2' product - mix of client-facing and message-processing.</w:t>
+        <w:t xml:space="preserve">Part of multiple cross-functional teams for Mendeley, through a major technology refresh.</w:t>
       </w:r>
     </w:p>
     <w:p>
@@ -515,6 +515,30 @@
         </w:numPr>
       </w:pPr>
       <w:r>
+        <w:t xml:space="preserve">Acquisition and Onboarding: Migrating local Oauth2 sign-in to federated OpenID Connect solution. High-volume, mission-critical services.</w:t>
+      </w:r>
+    </w:p>
+    <w:p>
+      <w:pPr>
+        <w:pStyle w:val="Compact"/>
+        <w:numPr>
+          <w:numId w:val="1006"/>
+          <w:ilvl w:val="0"/>
+        </w:numPr>
+      </w:pPr>
+      <w:r>
+        <w:t xml:space="preserve">Building new services for flagship 'Reference Manager 2' product - mix of client-facing and message-processing.</w:t>
+      </w:r>
+    </w:p>
+    <w:p>
+      <w:pPr>
+        <w:pStyle w:val="Compact"/>
+        <w:numPr>
+          <w:numId w:val="1006"/>
+          <w:ilvl w:val="0"/>
+        </w:numPr>
+      </w:pPr>
+      <w:r>
         <w:t xml:space="preserve">Working mostly with back-end Java 8 development, in a microservice architecture with continuous deployment.</w:t>
       </w:r>
     </w:p>
@@ -527,7 +551,7 @@
         </w:numPr>
       </w:pPr>
       <w:r>
-        <w:t xml:space="preserve">Technologies used/learned: Java 8, Dropwizard, Kibana, Redis, TDD, BDD, Oauth2, OpenID Connect, RxJava, Docker/ECS, Terraform, AWS, Payments (Adyen).</w:t>
+        <w:t xml:space="preserve">Technologies used/learned: Java 8, Dropwizard, Kibana, Redis, TDD, BDD, Oauth2, OpenID Connect (OIDC), RxJava, Docker/ECS, Terraform, AWS, Payments integration (Adyen).</w:t>
       </w:r>
     </w:p>
     <w:p>
@@ -695,7 +719,7 @@
         </w:numPr>
       </w:pPr>
       <w:r>
-        <w:t xml:space="preserve">Java/Camel/Jersey applications, continuous integration (Jenkins), AWS in a devops environment. Extensive use of AWS (EC2/ELB/ASG,CloudFormation,S3,SQS,SNS - limited exposure to DynamoDB and Lambdas).</w:t>
+        <w:t xml:space="preserve">Java (Camel/Jersey/Spring Boot) applications, continuous integration (Jenkins), AWS in a devops environment. Extensive use of AWS (EC2/ELB/ASG,CloudFormation,S3,SQS,SNS - limited exposure to DynamoDB and Lambdas).</w:t>
       </w:r>
     </w:p>
     <w:p>
@@ -918,28 +942,6 @@
       </w:pPr>
       <w:r>
         <w:t xml:space="preserve">Providing freelance software engineering services. Multiple clients.</w:t>
-      </w:r>
-    </w:p>
-    <w:p>
-      <w:pPr>
-        <w:pStyle w:val="Heading3"/>
-      </w:pPr>
-      <w:bookmarkStart w:id="39" w:name="granada-learning-ltd"/>
-      <w:bookmarkEnd w:id="39"/>
-      <w:r>
-        <w:t xml:space="preserve">1993-1999 Granada Learning Ltd</w:t>
-      </w:r>
-    </w:p>
-    <w:p>
-      <w:pPr>
-        <w:pStyle w:val="Compact"/>
-        <w:numPr>
-          <w:numId w:val="1015"/>
-          <w:ilvl w:val="0"/>
-        </w:numPr>
-      </w:pPr>
-      <w:r>
-        <w:t xml:space="preserve">Software Engineer - Windows/Acorn/C++ - Educational Multimedia CD-ROM Development</w:t>
       </w:r>
     </w:p>
     <w:sectPr/>
@@ -1035,7 +1037,7 @@
     </w:lvl>
   </w:abstractNum>
   <w:abstractNum w:abstractNumId="990">
-    <w:nsid w:val="f246a824"/>
+    <w:nsid w:val="2a63b9f2"/>
     <w:multiLevelType w:val="multilevel"/>
     <w:lvl w:ilvl="0">
       <w:numFmt w:val="bullet"/>
@@ -1116,7 +1118,7 @@
     </w:lvl>
   </w:abstractNum>
   <w:abstractNum w:abstractNumId="991">
-    <w:nsid w:val="b4f9be80"/>
+    <w:nsid w:val="fe8a6527"/>
     <w:multiLevelType w:val="multilevel"/>
     <w:lvl w:ilvl="0">
       <w:numFmt w:val="bullet"/>
@@ -1242,9 +1244,6 @@
     <w:abstractNumId w:val="991"/>
   </w:num>
   <w:num w:numId="1014">
-    <w:abstractNumId w:val="991"/>
-  </w:num>
-  <w:num w:numId="1015">
     <w:abstractNumId w:val="991"/>
   </w:num>
 </w:numbering>

</xml_diff>

<commit_message>
rebuild pages at eb31b6f
</commit_message>
<xml_diff>
--- a/ashley.hindmarsh.cv.docx
+++ b/ashley.hindmarsh.cv.docx
@@ -6,20 +6,20 @@
       <w:pPr>
         <w:pStyle w:val="Heading1"/>
       </w:pPr>
-      <w:bookmarkStart w:id="21" w:name="ashley-hindmarsh---curriculum-vitae---august-2018"/>
+      <w:bookmarkStart w:id="21" w:name="ashley-hindmarsh---curriculum-vitae---november-2018"/>
       <w:bookmarkEnd w:id="21"/>
       <w:r>
-        <w:t xml:space="preserve">Ashley Hindmarsh - Curriculum Vitae - August 2018</w:t>
+        <w:t xml:space="preserve">Ashley Hindmarsh - Curriculum Vitae - November 2018</w:t>
       </w:r>
     </w:p>
     <w:p>
       <w:pPr>
         <w:pStyle w:val="Heading1"/>
       </w:pPr>
-      <w:bookmarkStart w:id="22" w:name="experienced-contract-java-and-perl-developer."/>
+      <w:bookmarkStart w:id="22" w:name="experienced-london-based-contract-agile-java-and-perl-developer"/>
       <w:bookmarkEnd w:id="22"/>
       <w:r>
-        <w:t xml:space="preserve">Experienced contract Java and Perl developer.</w:t>
+        <w:t xml:space="preserve">Experienced London-based contract Agile Java and Perl developer</w:t>
       </w:r>
     </w:p>
     <w:p>
@@ -31,7 +31,7 @@
         </w:numPr>
       </w:pPr>
       <w:r>
-        <w:t xml:space="preserve">07931 532261</w:t>
+        <w:t xml:space="preserve">Not currently seeking permanent roles</w:t>
       </w:r>
     </w:p>
     <w:p>
@@ -43,7 +43,7 @@
         </w:numPr>
       </w:pPr>
       <w:r>
-        <w:t xml:space="preserve">ash-jobs@best-scarper.co.uk</w:t>
+        <w:t xml:space="preserve">Mobile 07931 532261</w:t>
       </w:r>
     </w:p>
     <w:p>
@@ -55,31 +55,19 @@
         </w:numPr>
       </w:pPr>
       <w:r>
+        <w:t xml:space="preserve">Email ash-jobs@best-scarper.co.uk</w:t>
+      </w:r>
+    </w:p>
+    <w:p>
+      <w:pPr>
+        <w:pStyle w:val="Compact"/>
+        <w:numPr>
+          <w:numId w:val="1001"/>
+          <w:ilvl w:val="0"/>
+        </w:numPr>
+      </w:pPr>
+      <w:r>
         <w:t xml:space="preserve">British Citizen</w:t>
-      </w:r>
-    </w:p>
-    <w:p>
-      <w:pPr>
-        <w:pStyle w:val="Compact"/>
-        <w:numPr>
-          <w:numId w:val="1001"/>
-          <w:ilvl w:val="0"/>
-        </w:numPr>
-      </w:pPr>
-      <w:r>
-        <w:t xml:space="preserve">Locations considered: London / Sussex / remote</w:t>
-      </w:r>
-    </w:p>
-    <w:p>
-      <w:pPr>
-        <w:pStyle w:val="Compact"/>
-        <w:numPr>
-          <w:numId w:val="1001"/>
-          <w:ilvl w:val="0"/>
-        </w:numPr>
-      </w:pPr>
-      <w:r>
-        <w:t xml:space="preserve">Security Clearance: Disclosure Scotland</w:t>
       </w:r>
     </w:p>
     <w:p>
@@ -165,7 +153,7 @@
         </w:numPr>
       </w:pPr>
       <w:r>
-        <w:t xml:space="preserve">Previously Tech lead on key customer-facing systems for the BBC - the power behind iPlayer.</w:t>
+        <w:t xml:space="preserve">Previously Tech Lead on key customer-facing systems for the BBC - the power behind iPlayer.</w:t>
       </w:r>
     </w:p>
     <w:p>
@@ -478,6 +466,44 @@
       <w:bookmarkEnd w:id="31"/>
       <w:r>
         <w:t xml:space="preserve">Aug 2015-present: Contracting services t/a "Belle Software"</w:t>
+      </w:r>
+    </w:p>
+    <w:p>
+      <w:r>
+        <w:rPr>
+          <w:b/>
+        </w:rPr>
+        <w:t xml:space="preserve">Java Developer</w:t>
+      </w:r>
+      <w:r>
+        <w:t xml:space="preserve"> </w:t>
+      </w:r>
+      <w:r>
+        <w:t xml:space="preserve">on-site at Tesco Bank (London / Oct 2018-Apr 2019)</w:t>
+      </w:r>
+    </w:p>
+    <w:p>
+      <w:pPr>
+        <w:pStyle w:val="Compact"/>
+        <w:numPr>
+          <w:numId w:val="1006"/>
+          <w:ilvl w:val="0"/>
+        </w:numPr>
+      </w:pPr>
+      <w:r>
+        <w:t xml:space="preserve">Part of a small team carving the legacy Tesco PayPlus (formerly Pawqwiq) backend systems into a microservice architecture.</w:t>
+      </w:r>
+    </w:p>
+    <w:p>
+      <w:pPr>
+        <w:pStyle w:val="Compact"/>
+        <w:numPr>
+          <w:numId w:val="1006"/>
+          <w:ilvl w:val="0"/>
+        </w:numPr>
+      </w:pPr>
+      <w:r>
+        <w:t xml:space="preserve">Tech stack: Java 8, Spring Boot, Hibernate, MySQL, Kotlin, Groovy, AWS, Kubernetes, bash.</w:t>
       </w:r>
     </w:p>
     <w:p>
@@ -498,7 +524,7 @@
       <w:pPr>
         <w:pStyle w:val="Compact"/>
         <w:numPr>
-          <w:numId w:val="1006"/>
+          <w:numId w:val="1007"/>
           <w:ilvl w:val="0"/>
         </w:numPr>
       </w:pPr>
@@ -510,7 +536,7 @@
       <w:pPr>
         <w:pStyle w:val="Compact"/>
         <w:numPr>
-          <w:numId w:val="1006"/>
+          <w:numId w:val="1007"/>
           <w:ilvl w:val="0"/>
         </w:numPr>
       </w:pPr>
@@ -522,7 +548,7 @@
       <w:pPr>
         <w:pStyle w:val="Compact"/>
         <w:numPr>
-          <w:numId w:val="1006"/>
+          <w:numId w:val="1007"/>
           <w:ilvl w:val="0"/>
         </w:numPr>
       </w:pPr>
@@ -534,7 +560,7 @@
       <w:pPr>
         <w:pStyle w:val="Compact"/>
         <w:numPr>
-          <w:numId w:val="1006"/>
+          <w:numId w:val="1007"/>
           <w:ilvl w:val="0"/>
         </w:numPr>
       </w:pPr>
@@ -546,7 +572,7 @@
       <w:pPr>
         <w:pStyle w:val="Compact"/>
         <w:numPr>
-          <w:numId w:val="1006"/>
+          <w:numId w:val="1007"/>
           <w:ilvl w:val="0"/>
         </w:numPr>
       </w:pPr>
@@ -572,7 +598,7 @@
       <w:pPr>
         <w:pStyle w:val="Compact"/>
         <w:numPr>
-          <w:numId w:val="1007"/>
+          <w:numId w:val="1008"/>
           <w:ilvl w:val="0"/>
         </w:numPr>
       </w:pPr>
@@ -584,7 +610,7 @@
       <w:pPr>
         <w:pStyle w:val="Compact"/>
         <w:numPr>
-          <w:numId w:val="1007"/>
+          <w:numId w:val="1008"/>
           <w:ilvl w:val="0"/>
         </w:numPr>
       </w:pPr>
@@ -596,7 +622,7 @@
       <w:pPr>
         <w:pStyle w:val="Compact"/>
         <w:numPr>
-          <w:numId w:val="1007"/>
+          <w:numId w:val="1008"/>
           <w:ilvl w:val="0"/>
         </w:numPr>
       </w:pPr>
@@ -622,7 +648,7 @@
       <w:pPr>
         <w:pStyle w:val="Compact"/>
         <w:numPr>
-          <w:numId w:val="1008"/>
+          <w:numId w:val="1009"/>
           <w:ilvl w:val="0"/>
         </w:numPr>
       </w:pPr>
@@ -634,7 +660,7 @@
       <w:pPr>
         <w:pStyle w:val="Compact"/>
         <w:numPr>
-          <w:numId w:val="1008"/>
+          <w:numId w:val="1009"/>
           <w:ilvl w:val="0"/>
         </w:numPr>
       </w:pPr>
@@ -646,7 +672,7 @@
       <w:pPr>
         <w:pStyle w:val="Compact"/>
         <w:numPr>
-          <w:numId w:val="1008"/>
+          <w:numId w:val="1009"/>
           <w:ilvl w:val="0"/>
         </w:numPr>
       </w:pPr>
@@ -658,25 +684,22 @@
       <w:pPr>
         <w:pStyle w:val="Heading3"/>
       </w:pPr>
-      <w:bookmarkStart w:id="32" w:name="aug2015-bbc-digital---media-services"/>
+      <w:bookmarkStart w:id="32" w:name="august-2008---july-2015-bbc-digitalfuture-media"/>
       <w:bookmarkEnd w:id="32"/>
       <w:r>
-        <w:t xml:space="preserve">2014-(Aug)2015: BBC Digital - Media Services</w:t>
-      </w:r>
-    </w:p>
-    <w:p>
-      <w:r>
-        <w:rPr>
-          <w:b/>
-        </w:rPr>
-        <w:t xml:space="preserve">Team Lead / Principal Software Engineer</w:t>
-      </w:r>
-    </w:p>
-    <w:p>
-      <w:pPr>
-        <w:pStyle w:val="Compact"/>
-        <w:numPr>
-          <w:numId w:val="1009"/>
+        <w:t xml:space="preserve">August 2008 - July 2015: BBC Digital/Future Media</w:t>
+      </w:r>
+    </w:p>
+    <w:p>
+      <w:r>
+        <w:t xml:space="preserve">** 2014-2015 : Team Lead / Principal Software Engineer - Media Services **</w:t>
+      </w:r>
+    </w:p>
+    <w:p>
+      <w:pPr>
+        <w:pStyle w:val="Compact"/>
+        <w:numPr>
+          <w:numId w:val="1010"/>
           <w:ilvl w:val="0"/>
         </w:numPr>
       </w:pPr>
@@ -688,7 +711,7 @@
       <w:pPr>
         <w:pStyle w:val="Compact"/>
         <w:numPr>
-          <w:numId w:val="1009"/>
+          <w:numId w:val="1010"/>
           <w:ilvl w:val="0"/>
         </w:numPr>
       </w:pPr>
@@ -714,31 +737,19 @@
       <w:pPr>
         <w:pStyle w:val="Compact"/>
         <w:numPr>
-          <w:numId w:val="1009"/>
-          <w:ilvl w:val="0"/>
-        </w:numPr>
-      </w:pPr>
-      <w:r>
-        <w:t xml:space="preserve">Java (Camel/Jersey/Spring Boot) applications, continuous integration (Jenkins), AWS in a devops environment. Extensive use of AWS (EC2/ELB/ASG,CloudFormation,S3,SQS,SNS - limited exposure to DynamoDB and Lambdas).</w:t>
-      </w:r>
-    </w:p>
-    <w:p>
-      <w:pPr>
-        <w:pStyle w:val="Compact"/>
-        <w:numPr>
-          <w:numId w:val="1009"/>
-          <w:ilvl w:val="0"/>
-        </w:numPr>
-      </w:pPr>
-      <w:r>
-        <w:t xml:space="preserve">Attended AWS Architecture courses. Contributed/presented at BBC internal cloud forum.</w:t>
-      </w:r>
-    </w:p>
-    <w:p>
-      <w:pPr>
-        <w:pStyle w:val="Compact"/>
-        <w:numPr>
-          <w:numId w:val="1009"/>
+          <w:numId w:val="1010"/>
+          <w:ilvl w:val="0"/>
+        </w:numPr>
+      </w:pPr>
+      <w:r>
+        <w:t xml:space="preserve">Java (Camel/Jersey) applications, continuous integration (Jenkins), AWS in a devops environment. Extensive use of AWS (EC2/ELB/ASG,CloudFormation,S3,SQS,SNS - limited exposure to DynamoDB and Lambdas).</w:t>
+      </w:r>
+    </w:p>
+    <w:p>
+      <w:pPr>
+        <w:pStyle w:val="Compact"/>
+        <w:numPr>
+          <w:numId w:val="1010"/>
           <w:ilvl w:val="0"/>
         </w:numPr>
       </w:pPr>
@@ -747,188 +758,150 @@
       </w:r>
     </w:p>
     <w:p>
+      <w:r>
+        <w:t xml:space="preserve">** 2012-2014 : Principal Software Engineer - Publishing Services **</w:t>
+      </w:r>
+    </w:p>
+    <w:p>
+      <w:pPr>
+        <w:pStyle w:val="Compact"/>
+        <w:numPr>
+          <w:numId w:val="1011"/>
+          <w:ilvl w:val="0"/>
+        </w:numPr>
+      </w:pPr>
+      <w:r>
+        <w:t xml:space="preserve">Development and maintenance of Java components for Video Factory (details above), and existing Perl components.</w:t>
+      </w:r>
+    </w:p>
+    <w:p>
+      <w:pPr>
+        <w:pStyle w:val="Compact"/>
+        <w:numPr>
+          <w:numId w:val="1011"/>
+          <w:ilvl w:val="0"/>
+        </w:numPr>
+      </w:pPr>
+      <w:r>
+        <w:t xml:space="preserve">Ongoing tech lead responsibility for selected iPlayer's core services - then supporting 18 million+ req/day.</w:t>
+      </w:r>
+    </w:p>
+    <w:p>
+      <w:pPr>
+        <w:pStyle w:val="Compact"/>
+        <w:numPr>
+          <w:numId w:val="1011"/>
+          <w:ilvl w:val="0"/>
+        </w:numPr>
+      </w:pPr>
+      <w:r>
+        <w:t xml:space="preserve">Designed and delivered a secure SAML gateway supporting the "BBC Store" and the "Xbox iPlayer" products.</w:t>
+      </w:r>
+    </w:p>
+    <w:p>
+      <w:pPr>
+        <w:pStyle w:val="Compact"/>
+        <w:numPr>
+          <w:numId w:val="1011"/>
+          <w:ilvl w:val="0"/>
+        </w:numPr>
+      </w:pPr>
+      <w:r>
+        <w:t xml:space="preserve">Organised coding "dojos" for TDD.</w:t>
+      </w:r>
+    </w:p>
+    <w:p>
+      <w:r>
+        <w:t xml:space="preserve">** 2008-2012 : Technical Lead / Principal Software Engineer **</w:t>
+      </w:r>
+    </w:p>
+    <w:p>
+      <w:pPr>
+        <w:pStyle w:val="Compact"/>
+        <w:numPr>
+          <w:numId w:val="1012"/>
+          <w:ilvl w:val="0"/>
+        </w:numPr>
+      </w:pPr>
+      <w:r>
+        <w:t xml:space="preserve">Design and delivery of "Media Selector 5" application in Perl; a business-critical, audience-facing service behind all iPlayer playback. Tech: Perl (Moose,Plack), XML/JSON, NoSQL (couchdb).</w:t>
+      </w:r>
+    </w:p>
+    <w:p>
+      <w:pPr>
+        <w:pStyle w:val="Compact"/>
+        <w:numPr>
+          <w:numId w:val="1012"/>
+          <w:ilvl w:val="0"/>
+        </w:numPr>
+      </w:pPr>
+      <w:r>
+        <w:t xml:space="preserve">Ongoing maintenance on existing related middleware and customer-facing services for BBC media delivery. Included major database migration (2012-2014); focus on data integrity, risk management and migration planning.</w:t>
+      </w:r>
+    </w:p>
+    <w:p>
+      <w:pPr>
+        <w:pStyle w:val="Compact"/>
+        <w:numPr>
+          <w:numId w:val="1012"/>
+          <w:ilvl w:val="0"/>
+        </w:numPr>
+      </w:pPr>
+      <w:r>
+        <w:t xml:space="preserve">Led the delivery of the playback mechanism for iPlayer 3G/iOS product (Dec 2011).</w:t>
+      </w:r>
+    </w:p>
+    <w:p>
       <w:pPr>
         <w:pStyle w:val="Heading3"/>
       </w:pPr>
-      <w:bookmarkStart w:id="34" w:name="bbc-future-media---publishing-services"/>
+      <w:bookmarkStart w:id="34" w:name="caiw-netwerken-contract"/>
       <w:bookmarkEnd w:id="34"/>
       <w:r>
-        <w:t xml:space="preserve">2012-2014: BBC Future Media - Publishing Services</w:t>
-      </w:r>
-    </w:p>
-    <w:p>
-      <w:r>
-        <w:rPr>
-          <w:b/>
-        </w:rPr>
-        <w:t xml:space="preserve">Principal Software Engineer</w:t>
-      </w:r>
-    </w:p>
-    <w:p>
-      <w:pPr>
-        <w:pStyle w:val="Compact"/>
-        <w:numPr>
-          <w:numId w:val="1010"/>
-          <w:ilvl w:val="0"/>
-        </w:numPr>
-      </w:pPr>
-      <w:r>
-        <w:t xml:space="preserve">Development and maintenance of Java components for Video Factory (details above), and existing Perl components.</w:t>
-      </w:r>
-    </w:p>
-    <w:p>
-      <w:pPr>
-        <w:pStyle w:val="Compact"/>
-        <w:numPr>
-          <w:numId w:val="1010"/>
-          <w:ilvl w:val="0"/>
-        </w:numPr>
-      </w:pPr>
-      <w:r>
-        <w:t xml:space="preserve">Ongoing tech lead responsibility for selected iPlayer's core services - then supporting 18 million+ req/day.</w:t>
-      </w:r>
-    </w:p>
-    <w:p>
-      <w:pPr>
-        <w:pStyle w:val="Compact"/>
-        <w:numPr>
-          <w:numId w:val="1010"/>
-          <w:ilvl w:val="0"/>
-        </w:numPr>
-      </w:pPr>
-      <w:r>
-        <w:t xml:space="preserve">Designed and delivered a secure SAML gateway supporting the "BBC Store" and the "Xbox iPlayer" products.</w:t>
-      </w:r>
-    </w:p>
-    <w:p>
-      <w:pPr>
-        <w:pStyle w:val="Compact"/>
-        <w:numPr>
-          <w:numId w:val="1010"/>
-          <w:ilvl w:val="0"/>
-        </w:numPr>
-      </w:pPr>
-      <w:r>
-        <w:t xml:space="preserve">Organised coding "dojos" for TDD.</w:t>
+        <w:t xml:space="preserve">2007-2008 CAIW Netwerken (contract)</w:t>
+      </w:r>
+    </w:p>
+    <w:p>
+      <w:pPr>
+        <w:pStyle w:val="Compact"/>
+        <w:numPr>
+          <w:numId w:val="1013"/>
+          <w:ilvl w:val="0"/>
+        </w:numPr>
+      </w:pPr>
+      <w:r>
+        <w:t xml:space="preserve">Maintaining Perl middleware services; reverse-engineered SOAP/WSDL contract from Perl source code for Java clients.</w:t>
       </w:r>
     </w:p>
     <w:p>
       <w:pPr>
         <w:pStyle w:val="Heading3"/>
       </w:pPr>
-      <w:bookmarkStart w:id="35" w:name="bbc-future-media---online-technology-group"/>
+      <w:bookmarkStart w:id="35" w:name="semantico-ltd"/>
       <w:bookmarkEnd w:id="35"/>
       <w:r>
-        <w:t xml:space="preserve">2008-2012: BBC Future Media - Online Technology Group</w:t>
-      </w:r>
-    </w:p>
-    <w:p>
-      <w:r>
-        <w:rPr>
-          <w:b/>
-        </w:rPr>
-        <w:t xml:space="preserve">Technical Lead / Principal Software Engineer (contract)</w:t>
-      </w:r>
-    </w:p>
-    <w:p>
-      <w:pPr>
-        <w:pStyle w:val="Compact"/>
-        <w:numPr>
-          <w:numId w:val="1011"/>
-          <w:ilvl w:val="0"/>
-        </w:numPr>
-      </w:pPr>
-      <w:r>
-        <w:t xml:space="preserve">Design and delivery of "Media Selector 5" application in Perl; a business-critical, audience-facing service behind all iPlayer playback. Tech: Perl (Moose,Plack), XML/JSON, NoSQL (couchdb).</w:t>
-      </w:r>
-    </w:p>
-    <w:p>
-      <w:pPr>
-        <w:pStyle w:val="Compact"/>
-        <w:numPr>
-          <w:numId w:val="1011"/>
-          <w:ilvl w:val="0"/>
-        </w:numPr>
-      </w:pPr>
-      <w:r>
-        <w:t xml:space="preserve">Ongoing maintenance on existing related middleware and customer-facing services for BBC media delivery. Included major database migration (2012-2014); focus on data integrity, risk management and migration planning.</w:t>
-      </w:r>
-    </w:p>
-    <w:p>
-      <w:pPr>
-        <w:pStyle w:val="Compact"/>
-        <w:numPr>
-          <w:numId w:val="1011"/>
-          <w:ilvl w:val="0"/>
-        </w:numPr>
-      </w:pPr>
-      <w:r>
-        <w:t xml:space="preserve">Led the delivery of the playback mechanism for iPlayer 3G/iOS product (Dec 2011).</w:t>
+        <w:t xml:space="preserve">2005-2007 Semantico Ltd</w:t>
+      </w:r>
+    </w:p>
+    <w:p>
+      <w:pPr>
+        <w:pStyle w:val="Compact"/>
+        <w:numPr>
+          <w:numId w:val="1014"/>
+          <w:ilvl w:val="0"/>
+        </w:numPr>
+      </w:pPr>
+      <w:r>
+        <w:t xml:space="preserve">Developing new client sites (e.g. www.blackwellreference.com) in Perl using Semantico's backend CMS and access management technology.</w:t>
       </w:r>
     </w:p>
     <w:p>
       <w:pPr>
         <w:pStyle w:val="Heading3"/>
       </w:pPr>
-      <w:bookmarkStart w:id="36" w:name="caiw-netwerken-contract"/>
+      <w:bookmarkStart w:id="36" w:name="best-scarper-ltd"/>
       <w:bookmarkEnd w:id="36"/>
       <w:r>
-        <w:t xml:space="preserve">2007-2008 CAIW Netwerken (contract)</w:t>
-      </w:r>
-    </w:p>
-    <w:p>
-      <w:pPr>
-        <w:pStyle w:val="Compact"/>
-        <w:numPr>
-          <w:numId w:val="1012"/>
-          <w:ilvl w:val="0"/>
-        </w:numPr>
-      </w:pPr>
-      <w:r>
-        <w:t xml:space="preserve">Maintaining Perl middleware services; reverse-engineered SOAP/WSDL contract from Perl source code for Java clients.</w:t>
-      </w:r>
-    </w:p>
-    <w:p>
-      <w:pPr>
-        <w:pStyle w:val="Heading3"/>
-      </w:pPr>
-      <w:bookmarkStart w:id="37" w:name="semantico-ltd"/>
-      <w:bookmarkEnd w:id="37"/>
-      <w:r>
-        <w:t xml:space="preserve">2005-2007 Semantico Ltd</w:t>
-      </w:r>
-    </w:p>
-    <w:p>
-      <w:pPr>
-        <w:pStyle w:val="Compact"/>
-        <w:numPr>
-          <w:numId w:val="1013"/>
-          <w:ilvl w:val="0"/>
-        </w:numPr>
-      </w:pPr>
-      <w:r>
-        <w:t xml:space="preserve">Developing new client sites (e.g. www.blackwellreference.com) in Perl using Semantico's backend CMS and access management technology.</w:t>
-      </w:r>
-    </w:p>
-    <w:p>
-      <w:pPr>
-        <w:pStyle w:val="Compact"/>
-        <w:numPr>
-          <w:numId w:val="1013"/>
-          <w:ilvl w:val="0"/>
-        </w:numPr>
-      </w:pPr>
-      <w:r>
-        <w:t xml:space="preserve">Some Java work (Eclipse/Tomcat/Hibernate/PostgreSQL)</w:t>
-      </w:r>
-    </w:p>
-    <w:p>
-      <w:pPr>
-        <w:pStyle w:val="Heading3"/>
-      </w:pPr>
-      <w:bookmarkStart w:id="38" w:name="best-scarper-ltd"/>
-      <w:bookmarkEnd w:id="38"/>
-      <w:r>
         <w:t xml:space="preserve">1999-2005 Best Scarper Ltd</w:t>
       </w:r>
     </w:p>
@@ -936,7 +909,7 @@
       <w:pPr>
         <w:pStyle w:val="Compact"/>
         <w:numPr>
-          <w:numId w:val="1014"/>
+          <w:numId w:val="1015"/>
           <w:ilvl w:val="0"/>
         </w:numPr>
       </w:pPr>
@@ -1037,7 +1010,7 @@
     </w:lvl>
   </w:abstractNum>
   <w:abstractNum w:abstractNumId="990">
-    <w:nsid w:val="2a63b9f2"/>
+    <w:nsid w:val="5fd9a75b"/>
     <w:multiLevelType w:val="multilevel"/>
     <w:lvl w:ilvl="0">
       <w:numFmt w:val="bullet"/>
@@ -1118,7 +1091,7 @@
     </w:lvl>
   </w:abstractNum>
   <w:abstractNum w:abstractNumId="991">
-    <w:nsid w:val="fe8a6527"/>
+    <w:nsid w:val="68b7383f"/>
     <w:multiLevelType w:val="multilevel"/>
     <w:lvl w:ilvl="0">
       <w:numFmt w:val="bullet"/>
@@ -1244,6 +1217,9 @@
     <w:abstractNumId w:val="991"/>
   </w:num>
   <w:num w:numId="1014">
+    <w:abstractNumId w:val="991"/>
+  </w:num>
+  <w:num w:numId="1015">
     <w:abstractNumId w:val="991"/>
   </w:num>
 </w:numbering>

</xml_diff>

<commit_message>
rebuild pages at a39b524
</commit_message>
<xml_diff>
--- a/ashley.hindmarsh.cv.docx
+++ b/ashley.hindmarsh.cv.docx
@@ -1010,7 +1010,7 @@
     </w:lvl>
   </w:abstractNum>
   <w:abstractNum w:abstractNumId="990">
-    <w:nsid w:val="5fd9a75b"/>
+    <w:nsid w:val="c6040e57"/>
     <w:multiLevelType w:val="multilevel"/>
     <w:lvl w:ilvl="0">
       <w:numFmt w:val="bullet"/>
@@ -1091,7 +1091,7 @@
     </w:lvl>
   </w:abstractNum>
   <w:abstractNum w:abstractNumId="991">
-    <w:nsid w:val="68b7383f"/>
+    <w:nsid w:val="de25c126"/>
     <w:multiLevelType w:val="multilevel"/>
     <w:lvl w:ilvl="0">
       <w:numFmt w:val="bullet"/>

</xml_diff>

<commit_message>
rebuild pages at 0f0aa90
</commit_message>
<xml_diff>
--- a/ashley.hindmarsh.cv.docx
+++ b/ashley.hindmarsh.cv.docx
@@ -6,32 +6,20 @@
       <w:pPr>
         <w:pStyle w:val="Heading1"/>
       </w:pPr>
-      <w:bookmarkStart w:id="21" w:name="ashley-hindmarsh---curriculum-vitae---november-2018"/>
+      <w:bookmarkStart w:id="21" w:name="ashley-hindmarsh---curriculum-vitae---november-2019"/>
       <w:bookmarkEnd w:id="21"/>
       <w:r>
-        <w:t xml:space="preserve">Ashley Hindmarsh - Curriculum Vitae - November 2018</w:t>
+        <w:t xml:space="preserve">Ashley Hindmarsh - Curriculum Vitae - November 2019</w:t>
       </w:r>
     </w:p>
     <w:p>
       <w:pPr>
         <w:pStyle w:val="Heading1"/>
       </w:pPr>
-      <w:bookmarkStart w:id="22" w:name="experienced-london-based-contract-agile-java-and-perl-developer"/>
+      <w:bookmarkStart w:id="22" w:name="java-consulting-engineer-freelance"/>
       <w:bookmarkEnd w:id="22"/>
       <w:r>
-        <w:t xml:space="preserve">Experienced London-based contract Agile Java and Perl developer</w:t>
-      </w:r>
-    </w:p>
-    <w:p>
-      <w:pPr>
-        <w:pStyle w:val="Compact"/>
-        <w:numPr>
-          <w:numId w:val="1001"/>
-          <w:ilvl w:val="0"/>
-        </w:numPr>
-      </w:pPr>
-      <w:r>
-        <w:t xml:space="preserve">Not currently seeking permanent roles</w:t>
+        <w:t xml:space="preserve">Java Consulting Engineer (Freelance)</w:t>
       </w:r>
     </w:p>
     <w:p>
@@ -153,6 +141,18 @@
         </w:numPr>
       </w:pPr>
       <w:r>
+        <w:t xml:space="preserve">Happiest as part of an agile team, focussed on customer needs and delivering business value.</w:t>
+      </w:r>
+    </w:p>
+    <w:p>
+      <w:pPr>
+        <w:pStyle w:val="Compact"/>
+        <w:numPr>
+          <w:numId w:val="1002"/>
+          <w:ilvl w:val="0"/>
+        </w:numPr>
+      </w:pPr>
+      <w:r>
         <w:t xml:space="preserve">Previously Tech Lead on key customer-facing systems for the BBC - the power behind iPlayer.</w:t>
       </w:r>
     </w:p>
@@ -221,7 +221,7 @@
         </w:numPr>
       </w:pPr>
       <w:r>
-        <w:t xml:space="preserve">Java (5+ years): Oracle Certified Associate, Java SE 8 Programmer. Spring, Apache Camel, Java8, Reactive/RxJava, JMS, TDD/BDD (JUnit, Mockito, Cucumber-JVM), Servlets, REST (JAX-RS/Jersey), Maven, JAXB, Jackson, Protobuf, Guava, Commons, Spring Boot, DropWizard.</w:t>
+        <w:t xml:space="preserve">Use of containerization (Docker) to reduce distance between development and production.</w:t>
       </w:r>
     </w:p>
     <w:p>
@@ -233,6 +233,18 @@
         </w:numPr>
       </w:pPr>
       <w:r>
+        <w:t xml:space="preserve">Java (7+ years): Oracle Certified Associate (Java 8). Spring Boot/Core/Data/Cloud/Batch/Security, Java8+, Reactive, Apache Camel, TDD/BDD (JUnit, Mockito, Cucumber-JVM), REST (JAX-RS/Jersey/Spring), Maven/Gradle, JAXB, JSON, DropWizard.</w:t>
+      </w:r>
+    </w:p>
+    <w:p>
+      <w:pPr>
+        <w:pStyle w:val="Compact"/>
+        <w:numPr>
+          <w:numId w:val="1003"/>
+          <w:ilvl w:val="0"/>
+        </w:numPr>
+      </w:pPr>
+      <w:r>
         <w:t xml:space="preserve">Perl (10+ years): "Modern Perl" OO (Moose/Moo, Plack) - database apps, web services, data-processing (XML, JSON etc).</w:t>
       </w:r>
     </w:p>
@@ -245,7 +257,7 @@
         </w:numPr>
       </w:pPr>
       <w:r>
-        <w:t xml:space="preserve">Ruby (2 years for BDD only): Cucumber, XML, rvm/rbenv, gem development, bundler.</w:t>
+        <w:t xml:space="preserve">Javascript (occasional): Exposure to node.js, JQuery.</w:t>
       </w:r>
     </w:p>
     <w:p>
@@ -257,7 +269,7 @@
         </w:numPr>
       </w:pPr>
       <w:r>
-        <w:t xml:space="preserve">Javascript (occasional): Exposure to node.js, JQuery.</w:t>
+        <w:t xml:space="preserve">Other dynamic languages: Javascript, Ruby, Python</w:t>
       </w:r>
     </w:p>
     <w:p>
@@ -269,7 +281,7 @@
         </w:numPr>
       </w:pPr>
       <w:r>
-        <w:t xml:space="preserve">BDD: Ruby/Java, Cucumber, some Jasmine/Selenium.</w:t>
+        <w:t xml:space="preserve">Frontend (basic): HTML, CSS, Javascript (JQuery), Bootstrap.</w:t>
       </w:r>
     </w:p>
     <w:p>
@@ -281,7 +293,7 @@
         </w:numPr>
       </w:pPr>
       <w:r>
-        <w:t xml:space="preserve">Frontend (limited): HTML, CSS, Javascript (JQuery), Bootstrap.</w:t>
+        <w:t xml:space="preserve">Relational databases: applications, schema design, query design and optimisation</w:t>
       </w:r>
     </w:p>
     <w:p>
@@ -293,17 +305,17 @@
         </w:numPr>
       </w:pPr>
       <w:r>
-        <w:t xml:space="preserve">Also commercial experience with: Python, C/C++, GNU toolset (bash etc), OpenSSL, XML toolchain (XSLT, XQuery, etc), virtualization.</w:t>
+        <w:t xml:space="preserve">"NoSQL" databases and key/value stores (e.g. DynamoDB, Redis, Memcached)</w:t>
       </w:r>
     </w:p>
     <w:p>
       <w:pPr>
         <w:pStyle w:val="Heading3"/>
       </w:pPr>
-      <w:bookmarkStart w:id="28" w:name="data-and-data-processing"/>
+      <w:bookmarkStart w:id="28" w:name="delivery"/>
       <w:bookmarkEnd w:id="28"/>
       <w:r>
-        <w:t xml:space="preserve">Data and data processing</w:t>
+        <w:t xml:space="preserve">Delivery</w:t>
       </w:r>
     </w:p>
     <w:p>
@@ -315,7 +327,7 @@
         </w:numPr>
       </w:pPr>
       <w:r>
-        <w:t xml:space="preserve">Relational databases (mainly mySQL, exposure to Postgres); applications, schema design, query design and optimisation</w:t>
+        <w:t xml:space="preserve">Web-scale architecture: availability, maintainability, API design, caching, volumetrics, microservices, performance testing.</w:t>
       </w:r>
     </w:p>
     <w:p>
@@ -327,7 +339,7 @@
         </w:numPr>
       </w:pPr>
       <w:r>
-        <w:t xml:space="preserve">"NoSQL" databases and key/value stores (e.g. DynamoDB, Cassandra, Redis, Memcached)</w:t>
+        <w:t xml:space="preserve">Cloud: AWS architecture and implementation: EC2 (with ELB/ASG), SQS, SNS, S3, IAM, Cloud Formation, Cloudwatch.</w:t>
       </w:r>
     </w:p>
     <w:p>
@@ -339,7 +351,7 @@
         </w:numPr>
       </w:pPr>
       <w:r>
-        <w:t xml:space="preserve">Data and metadata representation: Storage and messaging (include schema design) using XML, JSON, Protobuf.</w:t>
+        <w:t xml:space="preserve">Security: PKI; SSO (OpenID Connect) hashing, encryption/decryption, signing/verification with XML standards (xmldsig/xmlenc), some expose to SAML.</w:t>
       </w:r>
     </w:p>
     <w:p>
@@ -351,119 +363,25 @@
         </w:numPr>
       </w:pPr>
       <w:r>
-        <w:t xml:space="preserve">XML data manipulation: XSLT and XQuery.</w:t>
+        <w:t xml:space="preserve">Support software/systems: Jenkins, Maven, Gradle, Puppet/Ansible, Subversion, Git, Jira, Confluence, Splunk</w:t>
+      </w:r>
+    </w:p>
+    <w:p>
+      <w:pPr>
+        <w:pStyle w:val="Heading2"/>
+      </w:pPr>
+      <w:bookmarkStart w:id="29" w:name="experience"/>
+      <w:bookmarkEnd w:id="29"/>
+      <w:r>
+        <w:t xml:space="preserve">Experience</w:t>
       </w:r>
     </w:p>
     <w:p>
       <w:pPr>
         <w:pStyle w:val="Heading3"/>
       </w:pPr>
-      <w:bookmarkStart w:id="29" w:name="delivery"/>
-      <w:bookmarkEnd w:id="29"/>
-      <w:r>
-        <w:t xml:space="preserve">Delivery</w:t>
-      </w:r>
-    </w:p>
-    <w:p>
-      <w:pPr>
-        <w:pStyle w:val="Compact"/>
-        <w:numPr>
-          <w:numId w:val="1005"/>
-          <w:ilvl w:val="0"/>
-        </w:numPr>
-      </w:pPr>
-      <w:r>
-        <w:t xml:space="preserve">Web-scale architecture: availability, maintainability, API design, caching, volumetrics, microservices</w:t>
-      </w:r>
-    </w:p>
-    <w:p>
-      <w:pPr>
-        <w:pStyle w:val="Compact"/>
-        <w:numPr>
-          <w:numId w:val="1005"/>
-          <w:ilvl w:val="0"/>
-        </w:numPr>
-      </w:pPr>
-      <w:r>
-        <w:t xml:space="preserve">Platforms: Linux (mostly RHEL/CentOS, Ubuntu)</w:t>
-      </w:r>
-    </w:p>
-    <w:p>
-      <w:pPr>
-        <w:pStyle w:val="Compact"/>
-        <w:numPr>
-          <w:numId w:val="1005"/>
-          <w:ilvl w:val="0"/>
-        </w:numPr>
-      </w:pPr>
-      <w:r>
-        <w:t xml:space="preserve">Agile: Scrum, Kanban, continuous integration/delivery, TDD, BDD</w:t>
-      </w:r>
-    </w:p>
-    <w:p>
-      <w:pPr>
-        <w:pStyle w:val="Compact"/>
-        <w:numPr>
-          <w:numId w:val="1005"/>
-          <w:ilvl w:val="0"/>
-        </w:numPr>
-      </w:pPr>
-      <w:r>
-        <w:t xml:space="preserve">Search Engine Optimisation (SEO) - mainly for Google (Analytics), focus on engineering practice to support SEO requirements.</w:t>
-      </w:r>
-    </w:p>
-    <w:p>
-      <w:pPr>
-        <w:pStyle w:val="Compact"/>
-        <w:numPr>
-          <w:numId w:val="1005"/>
-          <w:ilvl w:val="0"/>
-        </w:numPr>
-      </w:pPr>
-      <w:r>
-        <w:t xml:space="preserve">Cloud: AWS architecture and implementation: EC2 (with ELB/ASG), SQS, SNS, S3, IAM, Cloud Formation, Cloudwatch.</w:t>
-      </w:r>
-    </w:p>
-    <w:p>
-      <w:pPr>
-        <w:pStyle w:val="Compact"/>
-        <w:numPr>
-          <w:numId w:val="1005"/>
-          <w:ilvl w:val="0"/>
-        </w:numPr>
-      </w:pPr>
-      <w:r>
-        <w:t xml:space="preserve">Security: PKI; SAML authentication; hashing, encryption/decryption, signing/verification with XML standards (xmldsig/xmlenc).</w:t>
-      </w:r>
-    </w:p>
-    <w:p>
-      <w:pPr>
-        <w:pStyle w:val="Compact"/>
-        <w:numPr>
-          <w:numId w:val="1005"/>
-          <w:ilvl w:val="0"/>
-        </w:numPr>
-      </w:pPr>
-      <w:r>
-        <w:t xml:space="preserve">Support software/systems: Jenkins, Maven, Puppet/Ansible, Subversion, Git, Jira, Confluence, Splunk</w:t>
-      </w:r>
-    </w:p>
-    <w:p>
-      <w:pPr>
-        <w:pStyle w:val="Heading2"/>
-      </w:pPr>
-      <w:bookmarkStart w:id="30" w:name="experience"/>
+      <w:bookmarkStart w:id="30" w:name="aug-2015-present-contracting-services-ta-belle-software"/>
       <w:bookmarkEnd w:id="30"/>
-      <w:r>
-        <w:t xml:space="preserve">Experience</w:t>
-      </w:r>
-    </w:p>
-    <w:p>
-      <w:pPr>
-        <w:pStyle w:val="Heading3"/>
-      </w:pPr>
-      <w:bookmarkStart w:id="31" w:name="aug-2015-present-contracting-services-ta-belle-software"/>
-      <w:bookmarkEnd w:id="31"/>
       <w:r>
         <w:t xml:space="preserve">Aug 2015-present: Contracting services t/a "Belle Software"</w:t>
       </w:r>
@@ -479,7 +397,19 @@
         <w:t xml:space="preserve"> </w:t>
       </w:r>
       <w:r>
-        <w:t xml:space="preserve">on-site at Tesco Bank (London / Oct 2018-Apr 2019)</w:t>
+        <w:t xml:space="preserve">on-site at Tesco Bank (London / Oct 2018-present)</w:t>
+      </w:r>
+    </w:p>
+    <w:p>
+      <w:pPr>
+        <w:pStyle w:val="Compact"/>
+        <w:numPr>
+          <w:numId w:val="1005"/>
+          <w:ilvl w:val="0"/>
+        </w:numPr>
+      </w:pPr>
+      <w:r>
+        <w:t xml:space="preserve">Part of a team, engaged in multiple projects:</w:t>
       </w:r>
     </w:p>
     <w:p>
@@ -487,11 +417,11 @@
         <w:pStyle w:val="Compact"/>
         <w:numPr>
           <w:numId w:val="1006"/>
-          <w:ilvl w:val="0"/>
-        </w:numPr>
-      </w:pPr>
-      <w:r>
-        <w:t xml:space="preserve">Part of a small team carving the legacy Tesco PayPlus (formerly Pawqwiq) backend systems into a microservice architecture.</w:t>
+          <w:ilvl w:val="1"/>
+        </w:numPr>
+      </w:pPr>
+      <w:r>
+        <w:t xml:space="preserve">Rebuild the legacy Tesco PayPlus backend monolith in a microservice architecture. Multiple techologies involved end-to-end, including integration of fraud prevention and detection (Cryptomathic, InAuth, Accertify), OAuth, payments (3D Secure).</w:t>
       </w:r>
     </w:p>
     <w:p>
@@ -499,11 +429,59 @@
         <w:pStyle w:val="Compact"/>
         <w:numPr>
           <w:numId w:val="1006"/>
-          <w:ilvl w:val="0"/>
-        </w:numPr>
-      </w:pPr>
-      <w:r>
-        <w:t xml:space="preserve">Tech stack: Java 8, Spring Boot, Hibernate, MySQL, Kotlin, Groovy, AWS, Kubernetes, bash.</w:t>
+          <w:ilvl w:val="1"/>
+        </w:numPr>
+      </w:pPr>
+      <w:r>
+        <w:t xml:space="preserve">Migrating services from AWS to Azure, while maintaining the integrity of the overall system.</w:t>
+      </w:r>
+    </w:p>
+    <w:p>
+      <w:pPr>
+        <w:pStyle w:val="Compact"/>
+        <w:numPr>
+          <w:numId w:val="1006"/>
+          <w:ilvl w:val="1"/>
+        </w:numPr>
+      </w:pPr>
+      <w:r>
+        <w:t xml:space="preserve">Introduction of a new backend payment system, includingg migrgation of the entire customer base. I was able to apply my previous experience from similar projects.</w:t>
+      </w:r>
+    </w:p>
+    <w:p>
+      <w:pPr>
+        <w:pStyle w:val="Compact"/>
+        <w:numPr>
+          <w:numId w:val="1005"/>
+          <w:ilvl w:val="0"/>
+        </w:numPr>
+      </w:pPr>
+      <w:r>
+        <w:t xml:space="preserve">I translated technical specs (UML) into work units (Jira), feeding back into Agile stories, working closely with a solutions architect to ensure we are meeting the spec. Development included all functional tests, and infrastructure.</w:t>
+      </w:r>
+    </w:p>
+    <w:p>
+      <w:pPr>
+        <w:pStyle w:val="Compact"/>
+        <w:numPr>
+          <w:numId w:val="1005"/>
+          <w:ilvl w:val="0"/>
+        </w:numPr>
+      </w:pPr>
+      <w:r>
+        <w:t xml:space="preserve">Tech stack: Java 8+11, Spring Boot/Security/OAuth/Data/Cloud, Hibernate, MySQL + Flyway, Kotlin, Groovy (Gradle/Spock), Spock, Wiremock, Kubernetes, Jenkins. CI/CD via in-house AWS/k8s pipelines and platform.</w:t>
+      </w:r>
+    </w:p>
+    <w:p>
+      <w:pPr>
+        <w:pStyle w:val="Compact"/>
+        <w:numPr>
+          <w:numId w:val="1005"/>
+          <w:ilvl w:val="0"/>
+        </w:numPr>
+      </w:pPr>
+      <w:r>
+        <w:t xml:space="preserve">Legacy stack: Java 7, Spring, Tomcat, Jersey, Oracle, Cucumber, Spring Batch.</w:t>
       </w:r>
     </w:p>
     <w:p>
@@ -658,41 +636,20 @@
     </w:p>
     <w:p>
       <w:pPr>
-        <w:pStyle w:val="Compact"/>
-        <w:numPr>
-          <w:numId w:val="1009"/>
-          <w:ilvl w:val="0"/>
-        </w:numPr>
-      </w:pPr>
-      <w:r>
-        <w:t xml:space="preserve">Tech: Java, Cassandra, Jersey, AWS+Ansible, Docker, Jenkins, AppDynamics, Graphite+Grafana.</w:t>
-      </w:r>
-    </w:p>
-    <w:p>
-      <w:pPr>
-        <w:pStyle w:val="Compact"/>
-        <w:numPr>
-          <w:numId w:val="1009"/>
-          <w:ilvl w:val="0"/>
-        </w:numPr>
-      </w:pPr>
-      <w:r>
-        <w:t xml:space="preserve">Working environment: Agile with Scrum/Kanban, pair programming with TDD/BDD (Java/Ruby).</w:t>
-      </w:r>
-    </w:p>
-    <w:p>
-      <w:pPr>
         <w:pStyle w:val="Heading3"/>
       </w:pPr>
-      <w:bookmarkStart w:id="32" w:name="august-2008---july-2015-bbc-digitalfuture-media"/>
-      <w:bookmarkEnd w:id="32"/>
+      <w:bookmarkStart w:id="31" w:name="august-2008---july-2015-bbc-digitalfuture-media"/>
+      <w:bookmarkEnd w:id="31"/>
       <w:r>
         <w:t xml:space="preserve">August 2008 - July 2015: BBC Digital/Future Media</w:t>
       </w:r>
     </w:p>
     <w:p>
       <w:r>
-        <w:t xml:space="preserve">** 2014-2015 : Team Lead / Principal Software Engineer - Media Services **</w:t>
+        <w:rPr>
+          <w:i/>
+        </w:rPr>
+        <w:t xml:space="preserve">2014-2015 : Team Lead / Principal Software Engineer - Media Services</w:t>
       </w:r>
     </w:p>
     <w:p>
@@ -721,7 +678,7 @@
       <w:r>
         <w:t xml:space="preserve"> </w:t>
       </w:r>
-      <w:hyperlink r:id="rId33">
+      <w:hyperlink r:id="rId32">
         <w:r>
           <w:rPr>
             <w:rStyle w:val="Link"/>
@@ -759,7 +716,10 @@
     </w:p>
     <w:p>
       <w:r>
-        <w:t xml:space="preserve">** 2012-2014 : Principal Software Engineer - Publishing Services **</w:t>
+        <w:rPr>
+          <w:i/>
+        </w:rPr>
+        <w:t xml:space="preserve">2012-2014 : Principal Software Engineer - Publishing Services</w:t>
       </w:r>
     </w:p>
     <w:p>
@@ -812,7 +772,10 @@
     </w:p>
     <w:p>
       <w:r>
-        <w:t xml:space="preserve">** 2008-2012 : Technical Lead / Principal Software Engineer **</w:t>
+        <w:rPr>
+          <w:i/>
+        </w:rPr>
+        <w:t xml:space="preserve">2008-2012 : Technical Lead / Principal Software Engineer</w:t>
       </w:r>
     </w:p>
     <w:p>
@@ -855,52 +818,52 @@
       <w:pPr>
         <w:pStyle w:val="Heading3"/>
       </w:pPr>
-      <w:bookmarkStart w:id="34" w:name="caiw-netwerken-contract"/>
+      <w:bookmarkStart w:id="33" w:name="caiw-netwerken-contract"/>
+      <w:bookmarkEnd w:id="33"/>
+      <w:r>
+        <w:t xml:space="preserve">2007-2008 CAIW Netwerken (contract)</w:t>
+      </w:r>
+    </w:p>
+    <w:p>
+      <w:pPr>
+        <w:pStyle w:val="Compact"/>
+        <w:numPr>
+          <w:numId w:val="1013"/>
+          <w:ilvl w:val="0"/>
+        </w:numPr>
+      </w:pPr>
+      <w:r>
+        <w:t xml:space="preserve">Maintaining Perl middleware services; reverse-engineered SOAP/WSDL contract from Perl source code for Java clients.</w:t>
+      </w:r>
+    </w:p>
+    <w:p>
+      <w:pPr>
+        <w:pStyle w:val="Heading3"/>
+      </w:pPr>
+      <w:bookmarkStart w:id="34" w:name="semantico-ltd"/>
       <w:bookmarkEnd w:id="34"/>
       <w:r>
-        <w:t xml:space="preserve">2007-2008 CAIW Netwerken (contract)</w:t>
-      </w:r>
-    </w:p>
-    <w:p>
-      <w:pPr>
-        <w:pStyle w:val="Compact"/>
-        <w:numPr>
-          <w:numId w:val="1013"/>
-          <w:ilvl w:val="0"/>
-        </w:numPr>
-      </w:pPr>
-      <w:r>
-        <w:t xml:space="preserve">Maintaining Perl middleware services; reverse-engineered SOAP/WSDL contract from Perl source code for Java clients.</w:t>
+        <w:t xml:space="preserve">2005-2007 Semantico Ltd</w:t>
+      </w:r>
+    </w:p>
+    <w:p>
+      <w:pPr>
+        <w:pStyle w:val="Compact"/>
+        <w:numPr>
+          <w:numId w:val="1014"/>
+          <w:ilvl w:val="0"/>
+        </w:numPr>
+      </w:pPr>
+      <w:r>
+        <w:t xml:space="preserve">Developing new client sites (e.g. www.blackwellreference.com) in Perl using Semantico's backend CMS and access management technology.</w:t>
       </w:r>
     </w:p>
     <w:p>
       <w:pPr>
         <w:pStyle w:val="Heading3"/>
       </w:pPr>
-      <w:bookmarkStart w:id="35" w:name="semantico-ltd"/>
+      <w:bookmarkStart w:id="35" w:name="best-scarper-ltd"/>
       <w:bookmarkEnd w:id="35"/>
-      <w:r>
-        <w:t xml:space="preserve">2005-2007 Semantico Ltd</w:t>
-      </w:r>
-    </w:p>
-    <w:p>
-      <w:pPr>
-        <w:pStyle w:val="Compact"/>
-        <w:numPr>
-          <w:numId w:val="1014"/>
-          <w:ilvl w:val="0"/>
-        </w:numPr>
-      </w:pPr>
-      <w:r>
-        <w:t xml:space="preserve">Developing new client sites (e.g. www.blackwellreference.com) in Perl using Semantico's backend CMS and access management technology.</w:t>
-      </w:r>
-    </w:p>
-    <w:p>
-      <w:pPr>
-        <w:pStyle w:val="Heading3"/>
-      </w:pPr>
-      <w:bookmarkStart w:id="36" w:name="best-scarper-ltd"/>
-      <w:bookmarkEnd w:id="36"/>
       <w:r>
         <w:t xml:space="preserve">1999-2005 Best Scarper Ltd</w:t>
       </w:r>
@@ -1010,7 +973,7 @@
     </w:lvl>
   </w:abstractNum>
   <w:abstractNum w:abstractNumId="990">
-    <w:nsid w:val="c6040e57"/>
+    <w:nsid w:val="dea43039"/>
     <w:multiLevelType w:val="multilevel"/>
     <w:lvl w:ilvl="0">
       <w:numFmt w:val="bullet"/>
@@ -1091,7 +1054,7 @@
     </w:lvl>
   </w:abstractNum>
   <w:abstractNum w:abstractNumId="991">
-    <w:nsid w:val="de25c126"/>
+    <w:nsid w:val="23c45593"/>
     <w:multiLevelType w:val="multilevel"/>
     <w:lvl w:ilvl="0">
       <w:numFmt w:val="bullet"/>

</xml_diff>

<commit_message>
rebuild pages at 4e8fb1c
</commit_message>
<xml_diff>
--- a/ashley.hindmarsh.cv.docx
+++ b/ashley.hindmarsh.cv.docx
@@ -182,6 +182,18 @@
     </w:p>
     <w:p>
       <w:pPr>
+        <w:pStyle w:val="Compact"/>
+        <w:numPr>
+          <w:numId w:val="1002"/>
+          <w:ilvl w:val="0"/>
+        </w:numPr>
+      </w:pPr>
+      <w:r>
+        <w:t xml:space="preserve">Ethos: Each line of code has an ongoing cost, so write as little as possible, and keep everything else tidy. Tests are first-class code.</w:t>
+      </w:r>
+    </w:p>
+    <w:p>
+      <w:pPr>
         <w:pStyle w:val="Heading2"/>
       </w:pPr>
       <w:bookmarkStart w:id="26" w:name="technical"/>
@@ -445,7 +457,7 @@
         </w:numPr>
       </w:pPr>
       <w:r>
-        <w:t xml:space="preserve">Introduction of a new backend payment system, includingg migrgation of the entire customer base. I was able to apply my previous experience from similar projects.</w:t>
+        <w:t xml:space="preserve">Introduction of a new backend payment system, including migration of the entire customer base. I was able to apply my previous experience from similar projects.</w:t>
       </w:r>
     </w:p>
     <w:p>
@@ -973,7 +985,7 @@
     </w:lvl>
   </w:abstractNum>
   <w:abstractNum w:abstractNumId="990">
-    <w:nsid w:val="dea43039"/>
+    <w:nsid w:val="fdd38b27"/>
     <w:multiLevelType w:val="multilevel"/>
     <w:lvl w:ilvl="0">
       <w:numFmt w:val="bullet"/>
@@ -1054,7 +1066,7 @@
     </w:lvl>
   </w:abstractNum>
   <w:abstractNum w:abstractNumId="991">
-    <w:nsid w:val="23c45593"/>
+    <w:nsid w:val="57539077"/>
     <w:multiLevelType w:val="multilevel"/>
     <w:lvl w:ilvl="0">
       <w:numFmt w:val="bullet"/>

</xml_diff>

<commit_message>
rebuild pages at daf9a6a
</commit_message>
<xml_diff>
--- a/ashley.hindmarsh.cv.docx
+++ b/ashley.hindmarsh.cv.docx
@@ -6,10 +6,10 @@
       <w:pPr>
         <w:pStyle w:val="Heading1"/>
       </w:pPr>
-      <w:bookmarkStart w:id="21" w:name="ashley-hindmarsh---curriculum-vitae---november-2019"/>
+      <w:bookmarkStart w:id="21" w:name="ashley-hindmarsh---curriculum-vitae---august-2020"/>
       <w:bookmarkEnd w:id="21"/>
       <w:r>
-        <w:t xml:space="preserve">Ashley Hindmarsh - Curriculum Vitae - November 2019</w:t>
+        <w:t xml:space="preserve">Ashley Hindmarsh - Curriculum Vitae - August 2020</w:t>
       </w:r>
     </w:p>
     <w:p>
@@ -189,7 +189,16 @@
         </w:numPr>
       </w:pPr>
       <w:r>
-        <w:t xml:space="preserve">Ethos: Each line of code has an ongoing cost, so write as little as possible, and keep everything else tidy. Tests are first-class code.</w:t>
+        <w:t xml:space="preserve">Ethos:</w:t>
+      </w:r>
+      <w:r>
+        <w:t xml:space="preserve"> </w:t>
+      </w:r>
+      <w:r>
+        <w:rPr>
+          <w:i/>
+        </w:rPr>
+        <w:t xml:space="preserve">Each line of code has an ongoing cost, so write as little as possible, and keep everything else tidy. Tests are first-class code.</w:t>
       </w:r>
     </w:p>
     <w:p>
@@ -351,7 +360,43 @@
         </w:numPr>
       </w:pPr>
       <w:r>
-        <w:t xml:space="preserve">Cloud: AWS architecture and implementation: EC2 (with ELB/ASG), SQS, SNS, S3, IAM, Cloud Formation, Cloudwatch.</w:t>
+        <w:t xml:space="preserve">Distributed systems: Design and maintenance for monoliths, microservices and message-oriented systems. They all have their place.</w:t>
+      </w:r>
+    </w:p>
+    <w:p>
+      <w:pPr>
+        <w:pStyle w:val="Compact"/>
+        <w:numPr>
+          <w:numId w:val="1004"/>
+          <w:ilvl w:val="0"/>
+        </w:numPr>
+      </w:pPr>
+      <w:r>
+        <w:t xml:space="preserve">Cloud (IaaS/PaaS):</w:t>
+      </w:r>
+    </w:p>
+    <w:p>
+      <w:pPr>
+        <w:pStyle w:val="Compact"/>
+        <w:numPr>
+          <w:numId w:val="1005"/>
+          <w:ilvl w:val="1"/>
+        </w:numPr>
+      </w:pPr>
+      <w:r>
+        <w:t xml:space="preserve">AWS architecture and implementation: EC2 (with ELB/ASG), SQS, SNS, S3, IAM, Cloud Formation.</w:t>
+      </w:r>
+    </w:p>
+    <w:p>
+      <w:pPr>
+        <w:pStyle w:val="Compact"/>
+        <w:numPr>
+          <w:numId w:val="1005"/>
+          <w:ilvl w:val="1"/>
+        </w:numPr>
+      </w:pPr>
+      <w:r>
+        <w:t xml:space="preserve">Recent Azure experience, using Azure Devops pipelines, deploying into AKS clusters, App Gateway, KeyVault.</w:t>
       </w:r>
     </w:p>
     <w:p>
@@ -416,24 +461,63 @@
       <w:pPr>
         <w:pStyle w:val="Compact"/>
         <w:numPr>
-          <w:numId w:val="1005"/>
-          <w:ilvl w:val="0"/>
-        </w:numPr>
-      </w:pPr>
-      <w:r>
-        <w:t xml:space="preserve">Part of a team, engaged in multiple projects:</w:t>
-      </w:r>
-    </w:p>
-    <w:p>
-      <w:pPr>
-        <w:pStyle w:val="Compact"/>
-        <w:numPr>
           <w:numId w:val="1006"/>
+          <w:ilvl w:val="0"/>
+        </w:numPr>
+      </w:pPr>
+      <w:r>
+        <w:t xml:space="preserve">Part of a team, engaged in multiple projects, as</w:t>
+      </w:r>
+      <w:r>
+        <w:t xml:space="preserve"> </w:t>
+      </w:r>
+      <w:r>
+        <w:rPr>
+          <w:i/>
+        </w:rPr>
+        <w:t xml:space="preserve">de facto</w:t>
+      </w:r>
+      <w:r>
+        <w:t xml:space="preserve"> </w:t>
+      </w:r>
+      <w:r>
+        <w:t xml:space="preserve">technical lead.</w:t>
+      </w:r>
+    </w:p>
+    <w:p>
+      <w:pPr>
+        <w:pStyle w:val="Compact"/>
+        <w:numPr>
+          <w:numId w:val="1007"/>
           <w:ilvl w:val="1"/>
         </w:numPr>
       </w:pPr>
       <w:r>
-        <w:t xml:space="preserve">Rebuild the legacy Tesco PayPlus backend monolith in a microservice architecture. Multiple techologies involved end-to-end, including integration of fraud prevention and detection (Cryptomathic, InAuth, Accertify), OAuth, payments (3D Secure).</w:t>
+        <w:t xml:space="preserve">Rebuilding the legacy Tesco PayPlus backend monolith in a microservice architecture. Multiple techologies involved end-to-end, including integration of third-party fraud prevention and detection (Cryptomathic, InAuth, Accertify), OAuth, payments (3DS1/2).</w:t>
+      </w:r>
+    </w:p>
+    <w:p>
+      <w:pPr>
+        <w:pStyle w:val="Compact"/>
+        <w:numPr>
+          <w:numId w:val="1007"/>
+          <w:ilvl w:val="1"/>
+        </w:numPr>
+      </w:pPr>
+      <w:r>
+        <w:t xml:space="preserve">Migrating services from AWS to Azure, while maintaining the integrity of the overall system. New services are running on a Kubernetes enviroment in Azure (AKS), using Azure Devops pipelines.</w:t>
+      </w:r>
+    </w:p>
+    <w:p>
+      <w:pPr>
+        <w:pStyle w:val="Compact"/>
+        <w:numPr>
+          <w:numId w:val="1007"/>
+          <w:ilvl w:val="1"/>
+        </w:numPr>
+      </w:pPr>
+      <w:r>
+        <w:t xml:space="preserve">Introduction of a new backend payment system, including migration of the entire customer base, designing and implementing a pipeline to migrate over 1 million legacy payment devices.</w:t>
       </w:r>
     </w:p>
     <w:p>
@@ -441,11 +525,11 @@
         <w:pStyle w:val="Compact"/>
         <w:numPr>
           <w:numId w:val="1006"/>
-          <w:ilvl w:val="1"/>
-        </w:numPr>
-      </w:pPr>
-      <w:r>
-        <w:t xml:space="preserve">Migrating services from AWS to Azure, while maintaining the integrity of the overall system.</w:t>
+          <w:ilvl w:val="0"/>
+        </w:numPr>
+      </w:pPr>
+      <w:r>
+        <w:t xml:space="preserve">Working with solution engineers and product managers, I translated technical specs into work units (Jira), feeding back into Agile stories, working closely with a solutions architect to ensure we are meeting the spec. Development included all functional tests, and infrastructure.</w:t>
       </w:r>
     </w:p>
     <w:p>
@@ -453,47 +537,47 @@
         <w:pStyle w:val="Compact"/>
         <w:numPr>
           <w:numId w:val="1006"/>
-          <w:ilvl w:val="1"/>
-        </w:numPr>
-      </w:pPr>
-      <w:r>
-        <w:t xml:space="preserve">Introduction of a new backend payment system, including migration of the entire customer base. I was able to apply my previous experience from similar projects.</w:t>
-      </w:r>
-    </w:p>
-    <w:p>
-      <w:pPr>
-        <w:pStyle w:val="Compact"/>
-        <w:numPr>
-          <w:numId w:val="1005"/>
-          <w:ilvl w:val="0"/>
-        </w:numPr>
-      </w:pPr>
-      <w:r>
-        <w:t xml:space="preserve">I translated technical specs (UML) into work units (Jira), feeding back into Agile stories, working closely with a solutions architect to ensure we are meeting the spec. Development included all functional tests, and infrastructure.</w:t>
-      </w:r>
-    </w:p>
-    <w:p>
-      <w:pPr>
-        <w:pStyle w:val="Compact"/>
-        <w:numPr>
-          <w:numId w:val="1005"/>
-          <w:ilvl w:val="0"/>
-        </w:numPr>
-      </w:pPr>
-      <w:r>
-        <w:t xml:space="preserve">Tech stack: Java 8+11, Spring Boot/Security/OAuth/Data/Cloud, Hibernate, MySQL + Flyway, Kotlin, Groovy (Gradle/Spock), Spock, Wiremock, Kubernetes, Jenkins. CI/CD via in-house AWS/k8s pipelines and platform.</w:t>
-      </w:r>
-    </w:p>
-    <w:p>
-      <w:pPr>
-        <w:pStyle w:val="Compact"/>
-        <w:numPr>
-          <w:numId w:val="1005"/>
+          <w:ilvl w:val="0"/>
+        </w:numPr>
+      </w:pPr>
+      <w:r>
+        <w:t xml:space="preserve">New Tech stack: Java 8 &amp; 11, Spring Boot/Security/OAuth/Data/Cloud, Hibernate, MySQL, Kotlin, Groovy (Gradle/Spock), Wiremock, Kubernetes, Jenkins. CI/CD via Azure piplines.</w:t>
+      </w:r>
+    </w:p>
+    <w:p>
+      <w:pPr>
+        <w:pStyle w:val="Compact"/>
+        <w:numPr>
+          <w:numId w:val="1006"/>
           <w:ilvl w:val="0"/>
         </w:numPr>
       </w:pPr>
       <w:r>
         <w:t xml:space="preserve">Legacy stack: Java 7, Spring, Tomcat, Jersey, Oracle, Cucumber, Spring Batch.</w:t>
+      </w:r>
+    </w:p>
+    <w:p>
+      <w:pPr>
+        <w:pStyle w:val="Compact"/>
+        <w:numPr>
+          <w:numId w:val="1006"/>
+          <w:ilvl w:val="0"/>
+        </w:numPr>
+      </w:pPr>
+      <w:r>
+        <w:t xml:space="preserve">Gained experience with Azure infrastructure, building pipelines for new services, deploying to an AKS Cluster, and integrating with App Gateway, KeyVault.</w:t>
+      </w:r>
+    </w:p>
+    <w:p>
+      <w:pPr>
+        <w:pStyle w:val="Compact"/>
+        <w:numPr>
+          <w:numId w:val="1006"/>
+          <w:ilvl w:val="0"/>
+        </w:numPr>
+      </w:pPr>
+      <w:r>
+        <w:t xml:space="preserve">Scheduled, planned and hosted meetings for Java development team to discuss technical matters, best practice, refinement etc.</w:t>
       </w:r>
     </w:p>
     <w:p>
@@ -514,7 +598,7 @@
       <w:pPr>
         <w:pStyle w:val="Compact"/>
         <w:numPr>
-          <w:numId w:val="1007"/>
+          <w:numId w:val="1008"/>
           <w:ilvl w:val="0"/>
         </w:numPr>
       </w:pPr>
@@ -526,7 +610,7 @@
       <w:pPr>
         <w:pStyle w:val="Compact"/>
         <w:numPr>
-          <w:numId w:val="1007"/>
+          <w:numId w:val="1008"/>
           <w:ilvl w:val="0"/>
         </w:numPr>
       </w:pPr>
@@ -538,7 +622,7 @@
       <w:pPr>
         <w:pStyle w:val="Compact"/>
         <w:numPr>
-          <w:numId w:val="1007"/>
+          <w:numId w:val="1008"/>
           <w:ilvl w:val="0"/>
         </w:numPr>
       </w:pPr>
@@ -550,7 +634,7 @@
       <w:pPr>
         <w:pStyle w:val="Compact"/>
         <w:numPr>
-          <w:numId w:val="1007"/>
+          <w:numId w:val="1008"/>
           <w:ilvl w:val="0"/>
         </w:numPr>
       </w:pPr>
@@ -562,7 +646,7 @@
       <w:pPr>
         <w:pStyle w:val="Compact"/>
         <w:numPr>
-          <w:numId w:val="1007"/>
+          <w:numId w:val="1008"/>
           <w:ilvl w:val="0"/>
         </w:numPr>
       </w:pPr>
@@ -588,7 +672,7 @@
       <w:pPr>
         <w:pStyle w:val="Compact"/>
         <w:numPr>
-          <w:numId w:val="1008"/>
+          <w:numId w:val="1009"/>
           <w:ilvl w:val="0"/>
         </w:numPr>
       </w:pPr>
@@ -600,7 +684,7 @@
       <w:pPr>
         <w:pStyle w:val="Compact"/>
         <w:numPr>
-          <w:numId w:val="1008"/>
+          <w:numId w:val="1009"/>
           <w:ilvl w:val="0"/>
         </w:numPr>
       </w:pPr>
@@ -612,7 +696,7 @@
       <w:pPr>
         <w:pStyle w:val="Compact"/>
         <w:numPr>
-          <w:numId w:val="1008"/>
+          <w:numId w:val="1009"/>
           <w:ilvl w:val="0"/>
         </w:numPr>
       </w:pPr>
@@ -638,7 +722,7 @@
       <w:pPr>
         <w:pStyle w:val="Compact"/>
         <w:numPr>
-          <w:numId w:val="1009"/>
+          <w:numId w:val="1010"/>
           <w:ilvl w:val="0"/>
         </w:numPr>
       </w:pPr>
@@ -668,7 +752,7 @@
       <w:pPr>
         <w:pStyle w:val="Compact"/>
         <w:numPr>
-          <w:numId w:val="1010"/>
+          <w:numId w:val="1011"/>
           <w:ilvl w:val="0"/>
         </w:numPr>
       </w:pPr>
@@ -680,7 +764,7 @@
       <w:pPr>
         <w:pStyle w:val="Compact"/>
         <w:numPr>
-          <w:numId w:val="1010"/>
+          <w:numId w:val="1011"/>
           <w:ilvl w:val="0"/>
         </w:numPr>
       </w:pPr>
@@ -706,7 +790,7 @@
       <w:pPr>
         <w:pStyle w:val="Compact"/>
         <w:numPr>
-          <w:numId w:val="1010"/>
+          <w:numId w:val="1011"/>
           <w:ilvl w:val="0"/>
         </w:numPr>
       </w:pPr>
@@ -718,7 +802,7 @@
       <w:pPr>
         <w:pStyle w:val="Compact"/>
         <w:numPr>
-          <w:numId w:val="1010"/>
+          <w:numId w:val="1011"/>
           <w:ilvl w:val="0"/>
         </w:numPr>
       </w:pPr>
@@ -738,7 +822,7 @@
       <w:pPr>
         <w:pStyle w:val="Compact"/>
         <w:numPr>
-          <w:numId w:val="1011"/>
+          <w:numId w:val="1012"/>
           <w:ilvl w:val="0"/>
         </w:numPr>
       </w:pPr>
@@ -750,7 +834,7 @@
       <w:pPr>
         <w:pStyle w:val="Compact"/>
         <w:numPr>
-          <w:numId w:val="1011"/>
+          <w:numId w:val="1012"/>
           <w:ilvl w:val="0"/>
         </w:numPr>
       </w:pPr>
@@ -762,7 +846,7 @@
       <w:pPr>
         <w:pStyle w:val="Compact"/>
         <w:numPr>
-          <w:numId w:val="1011"/>
+          <w:numId w:val="1012"/>
           <w:ilvl w:val="0"/>
         </w:numPr>
       </w:pPr>
@@ -774,7 +858,7 @@
       <w:pPr>
         <w:pStyle w:val="Compact"/>
         <w:numPr>
-          <w:numId w:val="1011"/>
+          <w:numId w:val="1012"/>
           <w:ilvl w:val="0"/>
         </w:numPr>
       </w:pPr>
@@ -794,7 +878,7 @@
       <w:pPr>
         <w:pStyle w:val="Compact"/>
         <w:numPr>
-          <w:numId w:val="1012"/>
+          <w:numId w:val="1013"/>
           <w:ilvl w:val="0"/>
         </w:numPr>
       </w:pPr>
@@ -806,7 +890,7 @@
       <w:pPr>
         <w:pStyle w:val="Compact"/>
         <w:numPr>
-          <w:numId w:val="1012"/>
+          <w:numId w:val="1013"/>
           <w:ilvl w:val="0"/>
         </w:numPr>
       </w:pPr>
@@ -818,7 +902,7 @@
       <w:pPr>
         <w:pStyle w:val="Compact"/>
         <w:numPr>
-          <w:numId w:val="1012"/>
+          <w:numId w:val="1013"/>
           <w:ilvl w:val="0"/>
         </w:numPr>
       </w:pPr>
@@ -840,7 +924,7 @@
       <w:pPr>
         <w:pStyle w:val="Compact"/>
         <w:numPr>
-          <w:numId w:val="1013"/>
+          <w:numId w:val="1014"/>
           <w:ilvl w:val="0"/>
         </w:numPr>
       </w:pPr>
@@ -862,7 +946,7 @@
       <w:pPr>
         <w:pStyle w:val="Compact"/>
         <w:numPr>
-          <w:numId w:val="1014"/>
+          <w:numId w:val="1015"/>
           <w:ilvl w:val="0"/>
         </w:numPr>
       </w:pPr>
@@ -884,7 +968,7 @@
       <w:pPr>
         <w:pStyle w:val="Compact"/>
         <w:numPr>
-          <w:numId w:val="1015"/>
+          <w:numId w:val="1016"/>
           <w:ilvl w:val="0"/>
         </w:numPr>
       </w:pPr>
@@ -985,7 +1069,7 @@
     </w:lvl>
   </w:abstractNum>
   <w:abstractNum w:abstractNumId="990">
-    <w:nsid w:val="fdd38b27"/>
+    <w:nsid w:val="8bd2af70"/>
     <w:multiLevelType w:val="multilevel"/>
     <w:lvl w:ilvl="0">
       <w:numFmt w:val="bullet"/>
@@ -1066,7 +1150,7 @@
     </w:lvl>
   </w:abstractNum>
   <w:abstractNum w:abstractNumId="991">
-    <w:nsid w:val="57539077"/>
+    <w:nsid w:val="4aceb923"/>
     <w:multiLevelType w:val="multilevel"/>
     <w:lvl w:ilvl="0">
       <w:numFmt w:val="bullet"/>
@@ -1195,6 +1279,9 @@
     <w:abstractNumId w:val="991"/>
   </w:num>
   <w:num w:numId="1015">
+    <w:abstractNumId w:val="991"/>
+  </w:num>
+  <w:num w:numId="1016">
     <w:abstractNumId w:val="991"/>
   </w:num>
 </w:numbering>

</xml_diff>